<commit_message>
Changes in the proposal.
</commit_message>
<xml_diff>
--- a/workshop-proposal.docx
+++ b/workshop-proposal.docx
@@ -158,50 +158,15 @@
         </w:rPr>
         <w:t>Scholars in the humanities have long paid attention to</w:t>
       </w:r>
-      <w:ins w:id="0" w:author="Paty" w:date="2017-02-23T11:50:00Z">
-        <w:r>
-          <w:rPr>
-            <w:rFonts w:ascii="Arial" w:hAnsi="Arial" w:cs="Arial"/>
-            <w:color w:val="1A1A1A"/>
-            <w:sz w:val="22"/>
-            <w:szCs w:val="22"/>
-          </w:rPr>
-          <w:t xml:space="preserve"> </w:t>
-        </w:r>
-      </w:ins>
-      <w:ins w:id="1" w:author="Paty" w:date="2017-02-23T11:51:00Z">
-        <w:r>
-          <w:rPr>
-            <w:rFonts w:ascii="Arial" w:hAnsi="Arial" w:cs="Arial"/>
-            <w:color w:val="1A1A1A"/>
-            <w:sz w:val="22"/>
-            <w:szCs w:val="22"/>
-          </w:rPr>
-          <w:t>spatial theory and cartographic outputs</w:t>
-        </w:r>
-      </w:ins>
-      <w:ins w:id="2" w:author="Paty" w:date="2017-02-23T11:53:00Z">
-        <w:r>
-          <w:rPr>
-            <w:rFonts w:ascii="Arial" w:hAnsi="Arial" w:cs="Arial"/>
-            <w:color w:val="1A1A1A"/>
-            <w:sz w:val="22"/>
-            <w:szCs w:val="22"/>
-          </w:rPr>
-          <w:t>.</w:t>
-        </w:r>
-      </w:ins>
-      <w:ins w:id="3" w:author="Paty" w:date="2017-02-23T11:51:00Z">
-        <w:r>
-          <w:rPr>
-            <w:rFonts w:ascii="Arial" w:hAnsi="Arial" w:cs="Arial"/>
-            <w:color w:val="1A1A1A"/>
-            <w:sz w:val="22"/>
-            <w:szCs w:val="22"/>
-          </w:rPr>
-          <w:t xml:space="preserve"> </w:t>
-        </w:r>
-      </w:ins>
+      <w:r>
+        <w:rPr>
+          <w:rFonts w:ascii="Arial" w:hAnsi="Arial" w:cs="Arial"/>
+          <w:color w:val="1A1A1A"/>
+          <w:sz w:val="22"/>
+          <w:szCs w:val="22"/>
+        </w:rPr>
+        <w:t xml:space="preserve"> spatial theory and cartographic outputs. </w:t>
+      </w:r>
       <w:r>
         <w:rPr>
           <w:rFonts w:ascii="Arial" w:hAnsi="Arial" w:cs="Arial"/>
@@ -247,28 +212,15 @@
         </w:rPr>
         <w:t>lead to</w:t>
       </w:r>
-      <w:ins w:id="4" w:author="Paty" w:date="2017-02-23T11:54:00Z">
-        <w:r>
-          <w:rPr>
-            <w:rFonts w:ascii="Arial" w:hAnsi="Arial" w:cs="Arial"/>
-            <w:color w:val="1A1A1A"/>
-            <w:sz w:val="22"/>
-            <w:szCs w:val="22"/>
-          </w:rPr>
-          <w:t xml:space="preserve"> the </w:t>
-        </w:r>
-      </w:ins>
-      <w:ins w:id="5" w:author="Paty" w:date="2017-02-23T11:53:00Z">
-        <w:r>
-          <w:rPr>
-            <w:rFonts w:ascii="Arial" w:hAnsi="Arial" w:cs="Arial"/>
-            <w:color w:val="1A1A1A"/>
-            <w:sz w:val="22"/>
-            <w:szCs w:val="22"/>
-          </w:rPr>
-          <w:t>emergence</w:t>
-        </w:r>
-      </w:ins>
+      <w:r>
+        <w:rPr>
+          <w:rFonts w:ascii="Arial" w:hAnsi="Arial" w:cs="Arial"/>
+          <w:color w:val="1A1A1A"/>
+          <w:sz w:val="22"/>
+          <w:szCs w:val="22"/>
+        </w:rPr>
+        <w:t xml:space="preserve"> the emergence</w:t>
+      </w:r>
       <w:r>
         <w:rPr>
           <w:rFonts w:ascii="Arial" w:hAnsi="Arial" w:cs="Arial"/>
@@ -278,17 +230,15 @@
         </w:rPr>
         <w:t xml:space="preserve"> </w:t>
       </w:r>
-      <w:ins w:id="6" w:author="Paty" w:date="2017-02-23T11:53:00Z">
-        <w:r>
-          <w:rPr>
-            <w:rFonts w:ascii="Arial" w:hAnsi="Arial" w:cs="Arial"/>
-            <w:color w:val="1A1A1A"/>
-            <w:sz w:val="22"/>
-            <w:szCs w:val="22"/>
-          </w:rPr>
-          <w:t xml:space="preserve">of a field </w:t>
-        </w:r>
-      </w:ins>
+      <w:r>
+        <w:rPr>
+          <w:rFonts w:ascii="Arial" w:hAnsi="Arial" w:cs="Arial"/>
+          <w:color w:val="1A1A1A"/>
+          <w:sz w:val="22"/>
+          <w:szCs w:val="22"/>
+        </w:rPr>
+        <w:t xml:space="preserve">of a field </w:t>
+      </w:r>
       <w:r>
         <w:rPr>
           <w:rFonts w:ascii="Arial" w:hAnsi="Arial" w:cs="Arial"/>
@@ -298,28 +248,15 @@
         </w:rPr>
         <w:t xml:space="preserve">that is </w:t>
       </w:r>
-      <w:ins w:id="7" w:author="Paty" w:date="2017-02-23T11:54:00Z">
-        <w:r>
-          <w:rPr>
-            <w:rFonts w:ascii="Arial" w:hAnsi="Arial" w:cs="Arial"/>
-            <w:color w:val="1A1A1A"/>
-            <w:sz w:val="22"/>
-            <w:szCs w:val="22"/>
-          </w:rPr>
-          <w:t>now commonly</w:t>
-        </w:r>
-      </w:ins>
-      <w:ins w:id="8" w:author="Paty" w:date="2017-02-23T11:53:00Z">
-        <w:r>
-          <w:rPr>
-            <w:rFonts w:ascii="Arial" w:hAnsi="Arial" w:cs="Arial"/>
-            <w:color w:val="1A1A1A"/>
-            <w:sz w:val="22"/>
-            <w:szCs w:val="22"/>
-          </w:rPr>
-          <w:t xml:space="preserve"> known as the</w:t>
-        </w:r>
-      </w:ins>
+      <w:r>
+        <w:rPr>
+          <w:rFonts w:ascii="Arial" w:hAnsi="Arial" w:cs="Arial"/>
+          <w:color w:val="1A1A1A"/>
+          <w:sz w:val="22"/>
+          <w:szCs w:val="22"/>
+        </w:rPr>
+        <w:t>now commonly known as the</w:t>
+      </w:r>
       <w:r>
         <w:rPr>
           <w:rFonts w:ascii="Arial" w:hAnsi="Arial" w:cs="Arial"/>
@@ -329,18 +266,6 @@
         </w:rPr>
         <w:t xml:space="preserve"> </w:t>
       </w:r>
-      <w:ins w:id="9" w:author="Paty" w:date="2017-02-23T11:53:00Z">
-        <w:r>
-          <w:rPr>
-            <w:rFonts w:ascii="Arial" w:hAnsi="Arial" w:cs="Arial"/>
-            <w:i/>
-            <w:color w:val="1A1A1A"/>
-            <w:sz w:val="22"/>
-            <w:szCs w:val="22"/>
-          </w:rPr>
-          <w:t>S</w:t>
-        </w:r>
-      </w:ins>
       <w:r>
         <w:rPr>
           <w:rFonts w:ascii="Arial" w:hAnsi="Arial" w:cs="Arial"/>
@@ -349,20 +274,18 @@
           <w:sz w:val="22"/>
           <w:szCs w:val="22"/>
         </w:rPr>
+        <w:t>S</w:t>
+      </w:r>
+      <w:r>
+        <w:rPr>
+          <w:rFonts w:ascii="Arial" w:hAnsi="Arial" w:cs="Arial"/>
+          <w:i/>
+          <w:color w:val="1A1A1A"/>
+          <w:sz w:val="22"/>
+          <w:szCs w:val="22"/>
+        </w:rPr>
         <w:t xml:space="preserve">patial </w:t>
       </w:r>
-      <w:ins w:id="10" w:author="Paty" w:date="2017-02-23T11:53:00Z">
-        <w:r>
-          <w:rPr>
-            <w:rFonts w:ascii="Arial" w:hAnsi="Arial" w:cs="Arial"/>
-            <w:i/>
-            <w:color w:val="1A1A1A"/>
-            <w:sz w:val="22"/>
-            <w:szCs w:val="22"/>
-          </w:rPr>
-          <w:t>H</w:t>
-        </w:r>
-      </w:ins>
       <w:r>
         <w:rPr>
           <w:rFonts w:ascii="Arial" w:hAnsi="Arial" w:cs="Arial"/>
@@ -371,6 +294,16 @@
           <w:sz w:val="22"/>
           <w:szCs w:val="22"/>
         </w:rPr>
+        <w:t>H</w:t>
+      </w:r>
+      <w:r>
+        <w:rPr>
+          <w:rFonts w:ascii="Arial" w:hAnsi="Arial" w:cs="Arial"/>
+          <w:i/>
+          <w:color w:val="1A1A1A"/>
+          <w:sz w:val="22"/>
+          <w:szCs w:val="22"/>
+        </w:rPr>
         <w:t>umanities</w:t>
       </w:r>
       <w:r>
@@ -402,37 +335,24 @@
         </w:rPr>
         <w:t xml:space="preserve"> mapping, terrain classification according to land coverage or land use, different types of thematic cartography techniques, etc.) have been successfully employed to analyze the geographies </w:t>
       </w:r>
-      <w:ins w:id="11" w:author="Paty" w:date="2017-02-23T11:58:00Z">
-        <w:r>
-          <w:rPr>
-            <w:rFonts w:ascii="Arial" w:hAnsi="Arial" w:cs="Arial"/>
-            <w:color w:val="1A1A1A"/>
-            <w:sz w:val="22"/>
-            <w:szCs w:val="22"/>
-          </w:rPr>
-          <w:t>of human cultures, both past and present</w:t>
-        </w:r>
-        <w:r>
-          <w:rPr>
-            <w:rFonts w:ascii="Arial" w:hAnsi="Arial" w:cs="Arial"/>
-            <w:color w:val="1A1A1A"/>
-            <w:sz w:val="22"/>
-            <w:szCs w:val="22"/>
-          </w:rPr>
-          <w:t xml:space="preserve">, </w:t>
-        </w:r>
-      </w:ins>
-      <w:ins w:id="12" w:author="Paty" w:date="2017-02-23T11:57:00Z">
-        <w:r>
-          <w:rPr>
-            <w:rFonts w:ascii="Arial" w:hAnsi="Arial" w:cs="Arial"/>
-            <w:color w:val="1A1A1A"/>
-            <w:sz w:val="22"/>
-            <w:szCs w:val="22"/>
-          </w:rPr>
-          <w:t xml:space="preserve">and </w:t>
-        </w:r>
-      </w:ins>
+      <w:r>
+        <w:rPr>
+          <w:rFonts w:ascii="Arial" w:hAnsi="Arial" w:cs="Arial"/>
+          <w:color w:val="1A1A1A"/>
+          <w:sz w:val="22"/>
+          <w:szCs w:val="22"/>
+        </w:rPr>
+        <w:t>of human cultures, both past and present</w:t>
+      </w:r>
+      <w:r>
+        <w:rPr>
+          <w:rFonts w:ascii="Arial" w:hAnsi="Arial" w:cs="Arial"/>
+          <w:color w:val="1A1A1A"/>
+          <w:sz w:val="22"/>
+          <w:szCs w:val="22"/>
+        </w:rPr>
+        <w:t xml:space="preserve">, and </w:t>
+      </w:r>
       <w:r>
         <w:rPr>
           <w:rFonts w:ascii="Arial" w:hAnsi="Arial" w:cs="Arial"/>
@@ -442,17 +362,15 @@
         </w:rPr>
         <w:t xml:space="preserve">to </w:t>
       </w:r>
-      <w:ins w:id="13" w:author="Paty" w:date="2017-02-23T11:57:00Z">
-        <w:r>
-          <w:rPr>
-            <w:rFonts w:ascii="Arial" w:hAnsi="Arial" w:cs="Arial"/>
-            <w:color w:val="1A1A1A"/>
-            <w:sz w:val="22"/>
-            <w:szCs w:val="22"/>
-          </w:rPr>
-          <w:t xml:space="preserve">address </w:t>
-        </w:r>
-      </w:ins>
+      <w:r>
+        <w:rPr>
+          <w:rFonts w:ascii="Arial" w:hAnsi="Arial" w:cs="Arial"/>
+          <w:color w:val="1A1A1A"/>
+          <w:sz w:val="22"/>
+          <w:szCs w:val="22"/>
+        </w:rPr>
+        <w:t xml:space="preserve">address </w:t>
+      </w:r>
       <w:r>
         <w:rPr>
           <w:rFonts w:ascii="Arial" w:hAnsi="Arial" w:cs="Arial"/>
@@ -462,17 +380,15 @@
         </w:rPr>
         <w:t xml:space="preserve">research </w:t>
       </w:r>
-      <w:ins w:id="14" w:author="Paty" w:date="2017-02-23T11:57:00Z">
-        <w:r>
-          <w:rPr>
-            <w:rFonts w:ascii="Arial" w:hAnsi="Arial" w:cs="Arial"/>
-            <w:color w:val="1A1A1A"/>
-            <w:sz w:val="22"/>
-            <w:szCs w:val="22"/>
-          </w:rPr>
-          <w:t>questions posed by humanities-based fields</w:t>
-        </w:r>
-      </w:ins>
+      <w:r>
+        <w:rPr>
+          <w:rFonts w:ascii="Arial" w:hAnsi="Arial" w:cs="Arial"/>
+          <w:color w:val="1A1A1A"/>
+          <w:sz w:val="22"/>
+          <w:szCs w:val="22"/>
+        </w:rPr>
+        <w:t>questions posed by humanities-based fields</w:t>
+      </w:r>
       <w:r>
         <w:rPr>
           <w:rFonts w:ascii="Arial" w:hAnsi="Arial" w:cs="Arial"/>
@@ -557,19 +473,17 @@
           <w:sz w:val="22"/>
           <w:szCs w:val="22"/>
         </w:rPr>
-        <w:t xml:space="preserve">This workshop is thus concerned with the use of geographic information systems and other spatial technologies in humanities research, placing a strong emphasis on new methodologies that leverage the aforementioned technical developments (e.g., the </w:t>
-      </w:r>
-      <w:ins w:id="15" w:author="Paty" w:date="2017-02-23T12:05:00Z">
-        <w:r>
-          <w:rPr>
-            <w:rFonts w:ascii="Arial" w:hAnsi="Arial" w:cs="Arial"/>
-            <w:color w:val="1A1A1A"/>
-            <w:sz w:val="22"/>
-            <w:szCs w:val="22"/>
-          </w:rPr>
-          <w:t>above-mentioned</w:t>
-        </w:r>
-      </w:ins>
+        <w:t>This workshop is thus concerned with the use of geographic information systems and other spatial technologies in humanities research, placing a strong emphasis on new methodologies that leverage the aforementioned te</w:t>
+      </w:r>
+      <w:r>
+        <w:rPr>
+          <w:rFonts w:ascii="Arial" w:hAnsi="Arial" w:cs="Arial"/>
+          <w:color w:val="1A1A1A"/>
+          <w:sz w:val="22"/>
+          <w:szCs w:val="22"/>
+        </w:rPr>
+        <w:t>chnical developments (e.g., the</w:t>
+      </w:r>
       <w:r>
         <w:rPr>
           <w:rFonts w:ascii="Arial" w:hAnsi="Arial" w:cs="Arial"/>
@@ -1290,7 +1204,6 @@
           <w:sz w:val="22"/>
           <w:szCs w:val="22"/>
         </w:rPr>
-        <w:lastRenderedPageBreak/>
         <w:t xml:space="preserve">Workshop </w:t>
       </w:r>
       <w:r>
@@ -1666,27 +1579,7 @@
           <w:sz w:val="22"/>
           <w:szCs w:val="22"/>
         </w:rPr>
-        <w:t xml:space="preserve">Ross </w:t>
-      </w:r>
-      <w:proofErr w:type="spellStart"/>
-      <w:r>
-        <w:rPr>
-          <w:rFonts w:ascii="Arial" w:hAnsi="Arial" w:cs="Arial"/>
-          <w:color w:val="1A1A1A"/>
-          <w:sz w:val="22"/>
-          <w:szCs w:val="22"/>
-        </w:rPr>
-        <w:t>Purves</w:t>
-      </w:r>
-      <w:proofErr w:type="spellEnd"/>
-      <w:r>
-        <w:rPr>
-          <w:rFonts w:ascii="Arial" w:hAnsi="Arial" w:cs="Arial"/>
-          <w:color w:val="1A1A1A"/>
-          <w:sz w:val="22"/>
-          <w:szCs w:val="22"/>
-        </w:rPr>
-        <w:t>, University of Zurich</w:t>
+        <w:t>Ross Purves, University of Zurich</w:t>
       </w:r>
     </w:p>
     <w:p>
@@ -1808,27 +1701,7 @@
           <w:sz w:val="22"/>
           <w:szCs w:val="22"/>
         </w:rPr>
-        <w:t xml:space="preserve">Leif </w:t>
-      </w:r>
-      <w:proofErr w:type="spellStart"/>
-      <w:r>
-        <w:rPr>
-          <w:rFonts w:ascii="Arial" w:hAnsi="Arial" w:cs="Arial"/>
-          <w:color w:val="1A1A1A"/>
-          <w:sz w:val="22"/>
-          <w:szCs w:val="22"/>
-        </w:rPr>
-        <w:t>Isaksen</w:t>
-      </w:r>
-      <w:proofErr w:type="spellEnd"/>
-      <w:r>
-        <w:rPr>
-          <w:rFonts w:ascii="Arial" w:hAnsi="Arial" w:cs="Arial"/>
-          <w:color w:val="1A1A1A"/>
-          <w:sz w:val="22"/>
-          <w:szCs w:val="22"/>
-        </w:rPr>
-        <w:t>, Lancaster University</w:t>
+        <w:t>Leif Isaksen, Lancaster University</w:t>
       </w:r>
     </w:p>
     <w:p>
@@ -1862,27 +1735,7 @@
           <w:sz w:val="22"/>
           <w:szCs w:val="22"/>
         </w:rPr>
-        <w:t xml:space="preserve">Karl </w:t>
-      </w:r>
-      <w:proofErr w:type="spellStart"/>
-      <w:r>
-        <w:rPr>
-          <w:rFonts w:ascii="Arial" w:hAnsi="Arial" w:cs="Arial"/>
-          <w:color w:val="1A1A1A"/>
-          <w:sz w:val="22"/>
-          <w:szCs w:val="22"/>
-        </w:rPr>
-        <w:t>Grossner</w:t>
-      </w:r>
-      <w:proofErr w:type="spellEnd"/>
-      <w:r>
-        <w:rPr>
-          <w:rFonts w:ascii="Arial" w:hAnsi="Arial" w:cs="Arial"/>
-          <w:color w:val="1A1A1A"/>
-          <w:sz w:val="22"/>
-          <w:szCs w:val="22"/>
-        </w:rPr>
-        <w:t>, World Heritage Web</w:t>
+        <w:t>Karl Grossner, World Heritage Web</w:t>
       </w:r>
     </w:p>
     <w:p>
@@ -1997,45 +1850,14 @@
           <w:szCs w:val="22"/>
         </w:rPr>
       </w:pPr>
-      <w:proofErr w:type="spellStart"/>
-      <w:r>
-        <w:rPr>
-          <w:rFonts w:ascii="Arial" w:hAnsi="Arial" w:cs="Arial"/>
-          <w:color w:val="1A1A1A"/>
-          <w:sz w:val="22"/>
-          <w:szCs w:val="22"/>
-        </w:rPr>
-        <w:t>Eero</w:t>
-      </w:r>
-      <w:proofErr w:type="spellEnd"/>
-      <w:r>
-        <w:rPr>
-          <w:rFonts w:ascii="Arial" w:hAnsi="Arial" w:cs="Arial"/>
-          <w:color w:val="1A1A1A"/>
-          <w:sz w:val="22"/>
-          <w:szCs w:val="22"/>
-        </w:rPr>
-        <w:t xml:space="preserve"> </w:t>
-      </w:r>
-      <w:proofErr w:type="spellStart"/>
-      <w:r>
-        <w:rPr>
-          <w:rFonts w:ascii="Arial" w:hAnsi="Arial" w:cs="Arial"/>
-          <w:color w:val="1A1A1A"/>
-          <w:sz w:val="22"/>
-          <w:szCs w:val="22"/>
-        </w:rPr>
-        <w:t>Hyvönen</w:t>
-      </w:r>
-      <w:proofErr w:type="spellEnd"/>
-      <w:r>
-        <w:rPr>
-          <w:rFonts w:ascii="Arial" w:hAnsi="Arial" w:cs="Arial"/>
-          <w:color w:val="1A1A1A"/>
-          <w:sz w:val="22"/>
-          <w:szCs w:val="22"/>
-        </w:rPr>
-        <w:t>, University of Helsinki and Aalto University</w:t>
+      <w:r>
+        <w:rPr>
+          <w:rFonts w:ascii="Arial" w:hAnsi="Arial" w:cs="Arial"/>
+          <w:color w:val="1A1A1A"/>
+          <w:sz w:val="22"/>
+          <w:szCs w:val="22"/>
+        </w:rPr>
+        <w:t>Eero Hyvönen, University of Helsinki and Aalto University</w:t>
       </w:r>
     </w:p>
     <w:p>
@@ -2240,27 +2062,7 @@
           <w:sz w:val="22"/>
           <w:szCs w:val="22"/>
         </w:rPr>
-        <w:t xml:space="preserve">Gary </w:t>
-      </w:r>
-      <w:proofErr w:type="spellStart"/>
-      <w:r>
-        <w:rPr>
-          <w:rFonts w:ascii="Arial" w:hAnsi="Arial" w:cs="Arial"/>
-          <w:color w:val="1A1A1A"/>
-          <w:sz w:val="22"/>
-          <w:szCs w:val="22"/>
-        </w:rPr>
-        <w:t>Priestnall</w:t>
-      </w:r>
-      <w:proofErr w:type="spellEnd"/>
-      <w:r>
-        <w:rPr>
-          <w:rFonts w:ascii="Arial" w:hAnsi="Arial" w:cs="Arial"/>
-          <w:color w:val="1A1A1A"/>
-          <w:sz w:val="22"/>
-          <w:szCs w:val="22"/>
-        </w:rPr>
-        <w:t>, University of Nottingham</w:t>
+        <w:t>Gary Priestnall, University of Nottingham</w:t>
       </w:r>
     </w:p>
     <w:p>
@@ -2321,25 +2123,14 @@
           <w:szCs w:val="22"/>
         </w:rPr>
       </w:pPr>
-      <w:proofErr w:type="spellStart"/>
-      <w:r>
-        <w:rPr>
-          <w:rFonts w:ascii="Arial" w:hAnsi="Arial" w:cs="Arial"/>
-          <w:color w:val="1A1A1A"/>
-          <w:sz w:val="22"/>
-          <w:szCs w:val="22"/>
-        </w:rPr>
-        <w:t>Angharad</w:t>
-      </w:r>
-      <w:proofErr w:type="spellEnd"/>
-      <w:r>
-        <w:rPr>
-          <w:rFonts w:ascii="Arial" w:hAnsi="Arial" w:cs="Arial"/>
-          <w:color w:val="1A1A1A"/>
-          <w:sz w:val="22"/>
-          <w:szCs w:val="22"/>
-        </w:rPr>
-        <w:t xml:space="preserve"> Saunders, University of South-Wales</w:t>
+      <w:r>
+        <w:rPr>
+          <w:rFonts w:ascii="Arial" w:hAnsi="Arial" w:cs="Arial"/>
+          <w:color w:val="1A1A1A"/>
+          <w:sz w:val="22"/>
+          <w:szCs w:val="22"/>
+        </w:rPr>
+        <w:t>Angharad Saunders, University of South-Wales</w:t>
       </w:r>
     </w:p>
     <w:p>
@@ -2373,27 +2164,7 @@
           <w:sz w:val="22"/>
           <w:szCs w:val="22"/>
         </w:rPr>
-        <w:t xml:space="preserve">Matthew </w:t>
-      </w:r>
-      <w:proofErr w:type="spellStart"/>
-      <w:r>
-        <w:rPr>
-          <w:rFonts w:ascii="Arial" w:hAnsi="Arial" w:cs="Arial"/>
-          <w:color w:val="1A1A1A"/>
-          <w:sz w:val="22"/>
-          <w:szCs w:val="22"/>
-        </w:rPr>
-        <w:t>Wilkens</w:t>
-      </w:r>
-      <w:proofErr w:type="spellEnd"/>
-      <w:r>
-        <w:rPr>
-          <w:rFonts w:ascii="Arial" w:hAnsi="Arial" w:cs="Arial"/>
-          <w:color w:val="1A1A1A"/>
-          <w:sz w:val="22"/>
-          <w:szCs w:val="22"/>
-        </w:rPr>
-        <w:t>, University of Notre Dame</w:t>
+        <w:t>Matthew Wilkens, University of Notre Dame</w:t>
       </w:r>
     </w:p>
     <w:p>
@@ -2427,27 +2198,7 @@
           <w:sz w:val="22"/>
           <w:szCs w:val="22"/>
         </w:rPr>
-        <w:t xml:space="preserve">Daniel </w:t>
-      </w:r>
-      <w:proofErr w:type="spellStart"/>
-      <w:r>
-        <w:rPr>
-          <w:rFonts w:ascii="Arial" w:hAnsi="Arial" w:cs="Arial"/>
-          <w:color w:val="1A1A1A"/>
-          <w:sz w:val="22"/>
-          <w:szCs w:val="22"/>
-        </w:rPr>
-        <w:t>Alves</w:t>
-      </w:r>
-      <w:proofErr w:type="spellEnd"/>
-      <w:r>
-        <w:rPr>
-          <w:rFonts w:ascii="Arial" w:hAnsi="Arial" w:cs="Arial"/>
-          <w:color w:val="1A1A1A"/>
-          <w:sz w:val="22"/>
-          <w:szCs w:val="22"/>
-        </w:rPr>
-        <w:t>, New University of Lisbon</w:t>
+        <w:t>Daniel Alves, New University of Lisbon</w:t>
       </w:r>
     </w:p>
     <w:p>
@@ -2481,27 +2232,7 @@
           <w:sz w:val="22"/>
           <w:szCs w:val="22"/>
         </w:rPr>
-        <w:t xml:space="preserve">Humphrey </w:t>
-      </w:r>
-      <w:proofErr w:type="spellStart"/>
-      <w:r>
-        <w:rPr>
-          <w:rFonts w:ascii="Arial" w:hAnsi="Arial" w:cs="Arial"/>
-          <w:color w:val="1A1A1A"/>
-          <w:sz w:val="22"/>
-          <w:szCs w:val="22"/>
-        </w:rPr>
-        <w:t>Southall</w:t>
-      </w:r>
-      <w:proofErr w:type="spellEnd"/>
-      <w:r>
-        <w:rPr>
-          <w:rFonts w:ascii="Arial" w:hAnsi="Arial" w:cs="Arial"/>
-          <w:color w:val="1A1A1A"/>
-          <w:sz w:val="22"/>
-          <w:szCs w:val="22"/>
-        </w:rPr>
-        <w:t>, University of Portsmouth</w:t>
+        <w:t>Humphrey Southall, University of Portsmouth</w:t>
       </w:r>
     </w:p>
     <w:p>
@@ -2785,7 +2516,17 @@
           <w:sz w:val="22"/>
           <w:szCs w:val="22"/>
         </w:rPr>
-        <w:t>, University of Zurich</w:t>
+        <w:t xml:space="preserve">, </w:t>
+      </w:r>
+      <w:bookmarkStart w:id="0" w:name="_GoBack"/>
+      <w:r>
+        <w:rPr>
+          <w:rFonts w:ascii="Arial" w:hAnsi="Arial" w:cs="Arial"/>
+          <w:color w:val="1A1A1A"/>
+          <w:sz w:val="22"/>
+          <w:szCs w:val="22"/>
+        </w:rPr>
+        <w:t>University of Zurich</w:t>
       </w:r>
     </w:p>
     <w:p>
@@ -2819,32 +2560,17 @@
           <w:sz w:val="22"/>
           <w:szCs w:val="22"/>
         </w:rPr>
-        <w:t xml:space="preserve">Adam </w:t>
-      </w:r>
-      <w:proofErr w:type="spellStart"/>
-      <w:r>
-        <w:rPr>
-          <w:rFonts w:ascii="Arial" w:hAnsi="Arial" w:cs="Arial"/>
-          <w:color w:val="1A1A1A"/>
-          <w:sz w:val="22"/>
-          <w:szCs w:val="22"/>
-        </w:rPr>
-        <w:t>Rabinowitz</w:t>
-      </w:r>
-      <w:proofErr w:type="spellEnd"/>
-      <w:r>
-        <w:rPr>
-          <w:rFonts w:ascii="Arial" w:hAnsi="Arial" w:cs="Arial"/>
-          <w:color w:val="1A1A1A"/>
-          <w:sz w:val="22"/>
-          <w:szCs w:val="22"/>
-        </w:rPr>
-        <w:t>, University of Texas at Austin</w:t>
-      </w:r>
-    </w:p>
-    <w:p>
-      <w:pPr>
-        <w:widowControl w:val="0"/>
+        <w:t>Adam Rabinowitz, University of Texas at Austin</w:t>
+      </w:r>
+    </w:p>
+    <w:p>
+      <w:pPr>
+        <w:pStyle w:val="ListParagraph"/>
+        <w:widowControl w:val="0"/>
+        <w:numPr>
+          <w:ilvl w:val="0"/>
+          <w:numId w:val="7"/>
+        </w:numPr>
         <w:tabs>
           <w:tab w:val="left" w:pos="220"/>
           <w:tab w:val="left" w:pos="720"/>
@@ -2852,16 +2578,35 @@
         <w:autoSpaceDE w:val="0"/>
         <w:autoSpaceDN w:val="0"/>
         <w:adjustRightInd w:val="0"/>
-        <w:ind w:left="-851" w:right="-914"/>
-        <w:jc w:val="both"/>
-        <w:rPr>
-          <w:rFonts w:ascii="Arial" w:hAnsi="Arial" w:cs="Arial"/>
-          <w:color w:val="1A1A1A"/>
-          <w:sz w:val="10"/>
-          <w:szCs w:val="10"/>
-        </w:rPr>
-      </w:pPr>
-    </w:p>
+        <w:ind w:left="0" w:right="-914" w:firstLine="0"/>
+        <w:jc w:val="both"/>
+        <w:rPr>
+          <w:rFonts w:ascii="Arial" w:hAnsi="Arial" w:cs="Arial"/>
+          <w:color w:val="1A1A1A"/>
+          <w:sz w:val="22"/>
+          <w:szCs w:val="22"/>
+        </w:rPr>
+      </w:pPr>
+      <w:r>
+        <w:rPr>
+          <w:rFonts w:ascii="Arial" w:hAnsi="Arial" w:cs="Arial"/>
+          <w:color w:val="1A1A1A"/>
+          <w:sz w:val="22"/>
+          <w:szCs w:val="22"/>
+        </w:rPr>
+        <w:t xml:space="preserve">James Loxley, </w:t>
+      </w:r>
+      <w:r>
+        <w:rPr>
+          <w:rFonts w:ascii="Arial" w:hAnsi="Arial" w:cs="Arial"/>
+          <w:color w:val="1A1A1A"/>
+          <w:sz w:val="22"/>
+          <w:szCs w:val="22"/>
+        </w:rPr>
+        <w:t>University of Edinburgh</w:t>
+      </w:r>
+    </w:p>
+    <w:bookmarkEnd w:id="0"/>
     <w:p>
       <w:pPr>
         <w:widowControl w:val="0"/>
@@ -2877,6 +2622,26 @@
         <w:rPr>
           <w:rFonts w:ascii="Arial" w:hAnsi="Arial" w:cs="Arial"/>
           <w:color w:val="1A1A1A"/>
+          <w:sz w:val="10"/>
+          <w:szCs w:val="10"/>
+        </w:rPr>
+      </w:pPr>
+    </w:p>
+    <w:p>
+      <w:pPr>
+        <w:widowControl w:val="0"/>
+        <w:tabs>
+          <w:tab w:val="left" w:pos="220"/>
+          <w:tab w:val="left" w:pos="720"/>
+        </w:tabs>
+        <w:autoSpaceDE w:val="0"/>
+        <w:autoSpaceDN w:val="0"/>
+        <w:adjustRightInd w:val="0"/>
+        <w:ind w:left="-851" w:right="-914"/>
+        <w:jc w:val="both"/>
+        <w:rPr>
+          <w:rFonts w:ascii="Arial" w:hAnsi="Arial" w:cs="Arial"/>
+          <w:color w:val="1A1A1A"/>
           <w:sz w:val="22"/>
           <w:szCs w:val="22"/>
         </w:rPr>
@@ -2935,7 +2700,25 @@
           <w:sz w:val="22"/>
           <w:szCs w:val="22"/>
         </w:rPr>
-        <w:t>, digital humanities, and others.</w:t>
+        <w:t xml:space="preserve">, </w:t>
+      </w:r>
+      <w:r>
+        <w:rPr>
+          <w:rFonts w:ascii="Arial" w:hAnsi="Arial" w:cs="Arial"/>
+          <w:color w:val="1A1A1A"/>
+          <w:sz w:val="22"/>
+          <w:szCs w:val="22"/>
+        </w:rPr>
+        <w:t xml:space="preserve">archaeological computing, history, literature, </w:t>
+      </w:r>
+      <w:r>
+        <w:rPr>
+          <w:rFonts w:ascii="Arial" w:hAnsi="Arial" w:cs="Arial"/>
+          <w:color w:val="1A1A1A"/>
+          <w:sz w:val="22"/>
+          <w:szCs w:val="22"/>
+        </w:rPr>
+        <w:t>digital humanities, and others.</w:t>
       </w:r>
     </w:p>
     <w:p>
@@ -3371,18 +3154,7 @@
           <w:sz w:val="22"/>
           <w:szCs w:val="22"/>
         </w:rPr>
-        <w:t xml:space="preserve"> relate</w:t>
-      </w:r>
-      <w:bookmarkStart w:id="16" w:name="_GoBack"/>
-      <w:bookmarkEnd w:id="16"/>
-      <w:r>
-        <w:rPr>
-          <w:rFonts w:ascii="Arial" w:hAnsi="Arial" w:cs="Arial"/>
-          <w:color w:val="1A1A1A"/>
-          <w:sz w:val="22"/>
-          <w:szCs w:val="22"/>
-        </w:rPr>
-        <w:t xml:space="preserve">d events. In June 2015, Prof. Lincoln Mullen organized a Spatial Humanities workshop at George Mason University, which </w:t>
+        <w:t xml:space="preserve"> related events. In June 2015, Prof. Lincoln Mullen organized a Spatial Humanities workshop at George Mason University, which </w:t>
       </w:r>
       <w:r>
         <w:rPr>
@@ -3433,16 +3205,14 @@
         </w:rPr>
         <w:t>" was organized together with the 201</w:t>
       </w:r>
-      <w:ins w:id="17" w:author="Paty" w:date="2017-02-23T12:35:00Z">
-        <w:r>
-          <w:rPr>
-            <w:rFonts w:ascii="Arial" w:hAnsi="Arial" w:cs="Arial"/>
-            <w:sz w:val="22"/>
-            <w:szCs w:val="22"/>
-          </w:rPr>
-          <w:t>6</w:t>
-        </w:r>
-      </w:ins>
+      <w:r>
+        <w:rPr>
+          <w:rFonts w:ascii="Arial" w:hAnsi="Arial" w:cs="Arial"/>
+          <w:sz w:val="22"/>
+          <w:szCs w:val="22"/>
+        </w:rPr>
+        <w:t>6</w:t>
+      </w:r>
       <w:r>
         <w:rPr>
           <w:rFonts w:ascii="Arial" w:hAnsi="Arial" w:cs="Arial"/>
@@ -3451,36 +3221,22 @@
         </w:rPr>
         <w:t xml:space="preserve"> Digital Humanities conference. This workshop had approximately 20 participants. In September 2016, Prof. Ian Gregory organized a Spatial Humanities meeting at Lancaster University, which had</w:t>
       </w:r>
-      <w:ins w:id="18" w:author="Paty" w:date="2017-02-23T12:22:00Z">
-        <w:r>
-          <w:rPr>
-            <w:rFonts w:ascii="Arial" w:hAnsi="Arial" w:cs="Arial"/>
-            <w:sz w:val="22"/>
-            <w:szCs w:val="22"/>
-          </w:rPr>
-          <w:t xml:space="preserve"> approximately </w:t>
-        </w:r>
-      </w:ins>
-      <w:ins w:id="19" w:author="Paty" w:date="2017-02-23T12:41:00Z">
-        <w:r>
-          <w:rPr>
-            <w:rFonts w:ascii="Arial" w:hAnsi="Arial" w:cs="Arial"/>
-            <w:sz w:val="22"/>
-            <w:szCs w:val="22"/>
-          </w:rPr>
-          <w:t>7</w:t>
-        </w:r>
-      </w:ins>
-      <w:ins w:id="20" w:author="Paty" w:date="2017-02-23T12:22:00Z">
-        <w:r>
-          <w:rPr>
-            <w:rFonts w:ascii="Arial" w:hAnsi="Arial" w:cs="Arial"/>
-            <w:sz w:val="22"/>
-            <w:szCs w:val="22"/>
-          </w:rPr>
-          <w:t>0</w:t>
-        </w:r>
-      </w:ins>
+      <w:r>
+        <w:rPr>
+          <w:rFonts w:ascii="Arial" w:hAnsi="Arial" w:cs="Arial"/>
+          <w:sz w:val="22"/>
+          <w:szCs w:val="22"/>
+        </w:rPr>
+        <w:t xml:space="preserve"> approximately 7</w:t>
+      </w:r>
+      <w:r>
+        <w:rPr>
+          <w:rFonts w:ascii="Arial" w:hAnsi="Arial" w:cs="Arial"/>
+          <w:sz w:val="22"/>
+          <w:szCs w:val="22"/>
+        </w:rPr>
+        <w:t>0</w:t>
+      </w:r>
       <w:r>
         <w:rPr>
           <w:rFonts w:ascii="Arial" w:hAnsi="Arial" w:cs="Arial"/>
@@ -3489,16 +3245,14 @@
         </w:rPr>
         <w:t xml:space="preserve"> participants.</w:t>
       </w:r>
-      <w:ins w:id="21" w:author="Paty" w:date="2017-02-23T12:36:00Z">
-        <w:r>
-          <w:rPr>
-            <w:rFonts w:ascii="Arial" w:hAnsi="Arial" w:cs="Arial"/>
-            <w:sz w:val="22"/>
-            <w:szCs w:val="22"/>
-          </w:rPr>
-          <w:t xml:space="preserve"> In October 2016, the </w:t>
-        </w:r>
-      </w:ins>
+      <w:r>
+        <w:rPr>
+          <w:rFonts w:ascii="Arial" w:hAnsi="Arial" w:cs="Arial"/>
+          <w:sz w:val="22"/>
+          <w:szCs w:val="22"/>
+        </w:rPr>
+        <w:t xml:space="preserve"> In October 2016, the </w:t>
+      </w:r>
       <w:r>
         <w:rPr>
           <w:rFonts w:ascii="Arial" w:hAnsi="Arial" w:cs="Arial"/>
@@ -3507,17 +3261,15 @@
         </w:rPr>
         <w:t>“</w:t>
       </w:r>
-      <w:ins w:id="22" w:author="Paty" w:date="2017-02-23T12:37:00Z">
-        <w:r>
-          <w:rPr>
-            <w:rFonts w:ascii="Arial" w:hAnsi="Arial" w:cs="Arial"/>
-            <w:i/>
-            <w:sz w:val="22"/>
-            <w:szCs w:val="22"/>
-          </w:rPr>
-          <w:t>Creating Spatial Historical Knowledge</w:t>
-        </w:r>
-      </w:ins>
+      <w:r>
+        <w:rPr>
+          <w:rFonts w:ascii="Arial" w:hAnsi="Arial" w:cs="Arial"/>
+          <w:i/>
+          <w:sz w:val="22"/>
+          <w:szCs w:val="22"/>
+        </w:rPr>
+        <w:t>Creating Spatial Historical Knowledge</w:t>
+      </w:r>
       <w:r>
         <w:rPr>
           <w:rFonts w:ascii="Arial" w:hAnsi="Arial" w:cs="Arial"/>
@@ -3526,16 +3278,14 @@
         </w:rPr>
         <w:t>”</w:t>
       </w:r>
-      <w:ins w:id="23" w:author="Paty" w:date="2017-02-23T12:37:00Z">
-        <w:r>
-          <w:rPr>
-            <w:rFonts w:ascii="Arial" w:hAnsi="Arial" w:cs="Arial"/>
-            <w:sz w:val="22"/>
-            <w:szCs w:val="22"/>
-          </w:rPr>
-          <w:t xml:space="preserve"> conference took place at the German Historical Institute in Washington DC</w:t>
-        </w:r>
-      </w:ins>
+      <w:r>
+        <w:rPr>
+          <w:rFonts w:ascii="Arial" w:hAnsi="Arial" w:cs="Arial"/>
+          <w:sz w:val="22"/>
+          <w:szCs w:val="22"/>
+        </w:rPr>
+        <w:t xml:space="preserve"> conference took place at the German Historical Institute in Washington DC</w:t>
+      </w:r>
       <w:r>
         <w:rPr>
           <w:rFonts w:ascii="Arial" w:hAnsi="Arial" w:cs="Arial"/>
@@ -3544,55 +3294,23 @@
         </w:rPr>
         <w:t>,</w:t>
       </w:r>
-      <w:ins w:id="24" w:author="Paty" w:date="2017-02-23T12:39:00Z">
-        <w:r>
-          <w:rPr>
-            <w:rFonts w:ascii="Arial" w:hAnsi="Arial" w:cs="Arial"/>
-            <w:sz w:val="22"/>
-            <w:szCs w:val="22"/>
-          </w:rPr>
-          <w:t xml:space="preserve"> attracting around </w:t>
-        </w:r>
-      </w:ins>
-      <w:ins w:id="25" w:author="Paty" w:date="2017-02-23T12:42:00Z">
-        <w:r>
-          <w:rPr>
-            <w:rFonts w:ascii="Arial" w:hAnsi="Arial" w:cs="Arial"/>
-            <w:sz w:val="22"/>
-            <w:szCs w:val="22"/>
-          </w:rPr>
-          <w:t>60</w:t>
-        </w:r>
-      </w:ins>
-      <w:ins w:id="26" w:author="Paty" w:date="2017-02-23T12:39:00Z">
-        <w:r>
-          <w:rPr>
-            <w:rFonts w:ascii="Arial" w:hAnsi="Arial" w:cs="Arial"/>
-            <w:sz w:val="22"/>
-            <w:szCs w:val="22"/>
-          </w:rPr>
-          <w:t xml:space="preserve"> scholars</w:t>
-        </w:r>
-      </w:ins>
-      <w:ins w:id="27" w:author="Paty" w:date="2017-02-23T12:37:00Z">
-        <w:r>
-          <w:rPr>
-            <w:rFonts w:ascii="Arial" w:hAnsi="Arial" w:cs="Arial"/>
-            <w:sz w:val="22"/>
-            <w:szCs w:val="22"/>
-          </w:rPr>
-          <w:t>.</w:t>
-        </w:r>
-        <w:r>
-          <w:rPr>
-            <w:rFonts w:ascii="Arial" w:hAnsi="Arial" w:cs="Arial"/>
-            <w:color w:val="1A1A1A"/>
-            <w:sz w:val="22"/>
-            <w:szCs w:val="22"/>
-          </w:rPr>
-          <w:t xml:space="preserve"> </w:t>
-        </w:r>
-      </w:ins>
+      <w:r>
+        <w:rPr>
+          <w:rFonts w:ascii="Arial" w:hAnsi="Arial" w:cs="Arial"/>
+          <w:sz w:val="22"/>
+          <w:szCs w:val="22"/>
+        </w:rPr>
+        <w:t xml:space="preserve"> attracting around 60 scholars.</w:t>
+      </w:r>
+      <w:r>
+        <w:rPr>
+          <w:rFonts w:ascii="Arial" w:hAnsi="Arial" w:cs="Arial"/>
+          <w:color w:val="1A1A1A"/>
+          <w:sz w:val="22"/>
+          <w:szCs w:val="22"/>
+        </w:rPr>
+        <w:t xml:space="preserve"> </w:t>
+      </w:r>
     </w:p>
     <w:sectPr>
       <w:pgSz w:w="11900" w:h="16840"/>
@@ -3602,16 +3320,6 @@
     </w:sectPr>
   </w:body>
 </w:document>
-</file>
-
-<file path=word/commentsExtended.xml><?xml version="1.0" encoding="utf-8"?>
-<w15:commentsEx xmlns:wpc="http://schemas.microsoft.com/office/word/2010/wordprocessingCanvas" xmlns:cx="http://schemas.microsoft.com/office/drawing/2014/chartex" xmlns:cx1="http://schemas.microsoft.com/office/drawing/2015/9/8/chartex" xmlns:cx2="http://schemas.microsoft.com/office/drawing/2015/10/21/chartex" xmlns:cx3="http://schemas.microsoft.com/office/drawing/2016/5/9/chartex" xmlns:cx4="http://schemas.microsoft.com/office/drawing/2016/5/10/chartex" xmlns:cx5="http://schemas.microsoft.com/office/drawing/2016/5/11/chartex" xmlns:mc="http://schemas.openxmlformats.org/markup-compatibility/2006" xmlns:o="urn:schemas-microsoft-com:office:office" xmlns:r="http://schemas.openxmlformats.org/officeDocument/2006/relationships" xmlns:m="http://schemas.openxmlformats.org/officeDocument/2006/math" xmlns:v="urn:schemas-microsoft-com:vml" xmlns:wp14="http://schemas.microsoft.com/office/word/2010/wordprocessingDrawing" xmlns:wp="http://schemas.openxmlformats.org/drawingml/2006/wordprocessingDrawing" xmlns:w10="urn:schemas-microsoft-com:office:word" xmlns:w="http://schemas.openxmlformats.org/wordprocessingml/2006/main" xmlns:w14="http://schemas.microsoft.com/office/word/2010/wordml" xmlns:w15="http://schemas.microsoft.com/office/word/2012/wordml" xmlns:w16se="http://schemas.microsoft.com/office/word/2015/wordml/symex" xmlns:wpg="http://schemas.microsoft.com/office/word/2010/wordprocessingGroup" xmlns:wpi="http://schemas.microsoft.com/office/word/2010/wordprocessingInk" xmlns:wne="http://schemas.microsoft.com/office/word/2006/wordml" xmlns:wps="http://schemas.microsoft.com/office/word/2010/wordprocessingShape" mc:Ignorable="w14 w15 w16se wp14">
-  <w15:commentEx w15:paraId="57ABE9C2" w15:done="0"/>
-  <w15:commentEx w15:paraId="6D5ECBFE" w15:done="0"/>
-  <w15:commentEx w15:paraId="11D407B9" w15:done="0"/>
-  <w15:commentEx w15:paraId="5B127972" w15:done="0"/>
-  <w15:commentEx w15:paraId="0AAB5DC7" w15:done="0"/>
-</w15:commentsEx>
 </file>
 
 <file path=word/numbering.xml><?xml version="1.0" encoding="utf-8"?>
@@ -4309,14 +4017,6 @@
     <w:abstractNumId w:val="6"/>
   </w:num>
 </w:numbering>
-</file>
-
-<file path=word/people.xml><?xml version="1.0" encoding="utf-8"?>
-<w15:people xmlns:wpc="http://schemas.microsoft.com/office/word/2010/wordprocessingCanvas" xmlns:cx="http://schemas.microsoft.com/office/drawing/2014/chartex" xmlns:cx1="http://schemas.microsoft.com/office/drawing/2015/9/8/chartex" xmlns:cx2="http://schemas.microsoft.com/office/drawing/2015/10/21/chartex" xmlns:cx3="http://schemas.microsoft.com/office/drawing/2016/5/9/chartex" xmlns:cx4="http://schemas.microsoft.com/office/drawing/2016/5/10/chartex" xmlns:cx5="http://schemas.microsoft.com/office/drawing/2016/5/11/chartex" xmlns:mc="http://schemas.openxmlformats.org/markup-compatibility/2006" xmlns:o="urn:schemas-microsoft-com:office:office" xmlns:r="http://schemas.openxmlformats.org/officeDocument/2006/relationships" xmlns:m="http://schemas.openxmlformats.org/officeDocument/2006/math" xmlns:v="urn:schemas-microsoft-com:vml" xmlns:wp14="http://schemas.microsoft.com/office/word/2010/wordprocessingDrawing" xmlns:wp="http://schemas.openxmlformats.org/drawingml/2006/wordprocessingDrawing" xmlns:w10="urn:schemas-microsoft-com:office:word" xmlns:w="http://schemas.openxmlformats.org/wordprocessingml/2006/main" xmlns:w14="http://schemas.microsoft.com/office/word/2010/wordml" xmlns:w15="http://schemas.microsoft.com/office/word/2012/wordml" xmlns:w16se="http://schemas.microsoft.com/office/word/2015/wordml/symex" xmlns:wpg="http://schemas.microsoft.com/office/word/2010/wordprocessingGroup" xmlns:wpi="http://schemas.microsoft.com/office/word/2010/wordprocessingInk" xmlns:wne="http://schemas.microsoft.com/office/word/2006/wordml" xmlns:wps="http://schemas.microsoft.com/office/word/2010/wordprocessingShape" mc:Ignorable="w14 w15 w16se wp14">
-  <w15:person w15:author="Paty">
-    <w15:presenceInfo w15:providerId="None" w15:userId="Paty"/>
-  </w15:person>
-</w15:people>
 </file>
 
 <file path=word/styles.xml><?xml version="1.0" encoding="utf-8"?>

</xml_diff>

<commit_message>
Added initial version of website for 2018 edition.
</commit_message>
<xml_diff>
--- a/workshop-proposal.docx
+++ b/workshop-proposal.docx
@@ -358,7 +358,25 @@
           <w:sz w:val="22"/>
           <w:szCs w:val="22"/>
         </w:rPr>
-        <w:t xml:space="preserve">. Methods from the standard toolset of geographic information systems (e.g., computation of viewsheds and zones of influence, least-cost path analysis, mass-preserving areal weighting and </w:t>
+        <w:t xml:space="preserve">. </w:t>
+      </w:r>
+      <w:r>
+        <w:rPr>
+          <w:rFonts w:ascii="Arial" w:hAnsi="Arial" w:cs="Arial"/>
+          <w:color w:val="1A1A1A"/>
+          <w:sz w:val="22"/>
+          <w:szCs w:val="22"/>
+        </w:rPr>
+        <w:t>This field is constantly evolving and is looking to address questions related to space and place and is posing very interesting challenges including the identification and analysis of real, vague, and imaginary space in textual corpora. Within the field, different theoretical and methodological approaches are being now explored and used, including GIS, Deep Mapping, and Qualitative Spatial Representation among others. In the past, m</w:t>
+      </w:r>
+      <w:r>
+        <w:rPr>
+          <w:rFonts w:ascii="Arial" w:hAnsi="Arial" w:cs="Arial"/>
+          <w:color w:val="1A1A1A"/>
+          <w:sz w:val="22"/>
+          <w:szCs w:val="22"/>
+        </w:rPr>
+        <w:t xml:space="preserve">ethods from the standard toolset of geographic information systems (e.g., computation of viewsheds and zones of influence, least-cost path analysis, mass-preserving areal weighting and </w:t>
       </w:r>
       <w:proofErr w:type="spellStart"/>
       <w:r>
@@ -396,25 +414,25 @@
           <w:sz w:val="22"/>
           <w:szCs w:val="22"/>
         </w:rPr>
-        <w:t xml:space="preserve">, and </w:t>
-      </w:r>
-      <w:r>
-        <w:rPr>
-          <w:rFonts w:ascii="Arial" w:hAnsi="Arial" w:cs="Arial"/>
-          <w:color w:val="1A1A1A"/>
-          <w:sz w:val="22"/>
-          <w:szCs w:val="22"/>
-        </w:rPr>
-        <w:t xml:space="preserve">to </w:t>
-      </w:r>
-      <w:r>
-        <w:rPr>
-          <w:rFonts w:ascii="Arial" w:hAnsi="Arial" w:cs="Arial"/>
-          <w:color w:val="1A1A1A"/>
-          <w:sz w:val="22"/>
-          <w:szCs w:val="22"/>
-        </w:rPr>
-        <w:t xml:space="preserve">address </w:t>
+        <w:t xml:space="preserve">, </w:t>
+      </w:r>
+      <w:r>
+        <w:rPr>
+          <w:rFonts w:ascii="Arial" w:hAnsi="Arial" w:cs="Arial"/>
+          <w:color w:val="1A1A1A"/>
+          <w:sz w:val="22"/>
+          <w:szCs w:val="22"/>
+        </w:rPr>
+        <w:t>looking to solve</w:t>
+      </w:r>
+      <w:r>
+        <w:rPr>
+          <w:rFonts w:ascii="Arial" w:hAnsi="Arial" w:cs="Arial"/>
+          <w:color w:val="1A1A1A"/>
+          <w:sz w:val="22"/>
+          <w:szCs w:val="22"/>
+        </w:rPr>
+        <w:t xml:space="preserve"> </w:t>
       </w:r>
       <w:r>
         <w:rPr>
@@ -518,7 +536,25 @@
           <w:sz w:val="22"/>
           <w:szCs w:val="22"/>
         </w:rPr>
-        <w:t>This workshop is thus concerned with the use of geographic information systems and other spatial technologies in humanities research, placing a strong emphasis on new methodologies that leverage the aforementioned te</w:t>
+        <w:t xml:space="preserve">This workshop is thus concerned with the use of geographic information systems and other spatial technologies in humanities research, placing </w:t>
+      </w:r>
+      <w:r>
+        <w:rPr>
+          <w:rFonts w:ascii="Arial" w:hAnsi="Arial" w:cs="Arial"/>
+          <w:color w:val="1A1A1A"/>
+          <w:sz w:val="22"/>
+          <w:szCs w:val="22"/>
+        </w:rPr>
+        <w:t>an</w:t>
+      </w:r>
+      <w:r>
+        <w:rPr>
+          <w:rFonts w:ascii="Arial" w:hAnsi="Arial" w:cs="Arial"/>
+          <w:color w:val="1A1A1A"/>
+          <w:sz w:val="22"/>
+          <w:szCs w:val="22"/>
+        </w:rPr>
+        <w:t xml:space="preserve"> emphasis on new methodologies that leverage the aforementioned te</w:t>
       </w:r>
       <w:r>
         <w:rPr>
@@ -536,7 +572,61 @@
           <w:sz w:val="22"/>
           <w:szCs w:val="22"/>
         </w:rPr>
-        <w:t xml:space="preserve"> standard tools from geographic information systems, as well as more advanced methods such as text-based geographical analysis or spatial simulation, can all benefit from innovative approaches leveraging machine learning, parallel and/or distributed computation, semantic technologies, etc.). The workshop aims to bring together researchers and practitioners from different sub-fields of computer science and the geographical information sciences, interested in the application of spatial methods and technology to the humanities, to discuss progress in the field. Participants will explore and demonstrate the contributions to knowledge that modern GIS technologies can enable within and beyond the digital humanities.</w:t>
+        <w:t xml:space="preserve"> standard tools from geographic information systems, as well as more advanced methods such as text-based geographical analysis or spatial simulation, can all benefit from innovative approaches leveraging machine learning, parallel and/or di</w:t>
+      </w:r>
+      <w:r>
+        <w:rPr>
+          <w:rFonts w:ascii="Arial" w:hAnsi="Arial" w:cs="Arial"/>
+          <w:color w:val="1A1A1A"/>
+          <w:sz w:val="22"/>
+          <w:szCs w:val="22"/>
+        </w:rPr>
+        <w:t xml:space="preserve">stributed computation, semantic </w:t>
+      </w:r>
+      <w:r>
+        <w:rPr>
+          <w:rFonts w:ascii="Arial" w:hAnsi="Arial" w:cs="Arial"/>
+          <w:color w:val="1A1A1A"/>
+          <w:sz w:val="22"/>
+          <w:szCs w:val="22"/>
+        </w:rPr>
+        <w:t>technologies, etc.). The workshop aims to bring together researchers and practitioners from different sub-fields of computer science and the geographical information sciences, interested in the application of spatial methods a</w:t>
+      </w:r>
+      <w:r>
+        <w:rPr>
+          <w:rFonts w:ascii="Arial" w:hAnsi="Arial" w:cs="Arial"/>
+          <w:color w:val="1A1A1A"/>
+          <w:sz w:val="22"/>
+          <w:szCs w:val="22"/>
+        </w:rPr>
+        <w:t>nd technology to the humanities</w:t>
+      </w:r>
+      <w:r>
+        <w:rPr>
+          <w:rFonts w:ascii="Arial" w:hAnsi="Arial" w:cs="Arial"/>
+          <w:color w:val="1A1A1A"/>
+          <w:sz w:val="22"/>
+          <w:szCs w:val="22"/>
+        </w:rPr>
+        <w:t xml:space="preserve"> to discuss progress in the field. Participants will explore and demonstrate the contributions to knowledge that modern GIS </w:t>
+      </w:r>
+      <w:r>
+        <w:rPr>
+          <w:rFonts w:ascii="Arial" w:hAnsi="Arial" w:cs="Arial"/>
+          <w:color w:val="1A1A1A"/>
+          <w:sz w:val="22"/>
+          <w:szCs w:val="22"/>
+        </w:rPr>
+        <w:t xml:space="preserve">and other </w:t>
+      </w:r>
+      <w:r>
+        <w:rPr>
+          <w:rFonts w:ascii="Arial" w:hAnsi="Arial" w:cs="Arial"/>
+          <w:color w:val="1A1A1A"/>
+          <w:sz w:val="22"/>
+          <w:szCs w:val="22"/>
+        </w:rPr>
+        <w:t>technologies can enable within and beyond the digital humanities.</w:t>
       </w:r>
     </w:p>
     <w:p>
@@ -656,7 +746,6 @@
           <w:szCs w:val="22"/>
         </w:rPr>
       </w:pPr>
-      <w:bookmarkStart w:id="0" w:name="_GoBack"/>
       <w:r>
         <w:rPr>
           <w:rFonts w:ascii="Arial" w:hAnsi="Arial" w:cs="Arial"/>
@@ -811,7 +900,7 @@
           <w:sz w:val="22"/>
           <w:szCs w:val="22"/>
         </w:rPr>
-        <w:t>Spatial simulation in the humanities (e.g., cellular automata and agent-based models)</w:t>
+        <w:t>Novel approaches for the analysis of vague and imaginary place</w:t>
       </w:r>
     </w:p>
     <w:p>
@@ -845,27 +934,7 @@
           <w:sz w:val="22"/>
           <w:szCs w:val="22"/>
         </w:rPr>
-        <w:t xml:space="preserve">Spatial and </w:t>
-      </w:r>
-      <w:proofErr w:type="spellStart"/>
-      <w:r>
-        <w:rPr>
-          <w:rFonts w:ascii="Arial" w:hAnsi="Arial" w:cs="Arial"/>
-          <w:color w:val="1A1A1A"/>
-          <w:sz w:val="22"/>
-          <w:szCs w:val="22"/>
-        </w:rPr>
-        <w:t>spatio</w:t>
-      </w:r>
-      <w:proofErr w:type="spellEnd"/>
-      <w:r>
-        <w:rPr>
-          <w:rFonts w:ascii="Arial" w:hAnsi="Arial" w:cs="Arial"/>
-          <w:color w:val="1A1A1A"/>
-          <w:sz w:val="22"/>
-          <w:szCs w:val="22"/>
-        </w:rPr>
-        <w:t>-temporal analysis of humanities data</w:t>
+        <w:t>Spatial simulation in the humanities (e.g., cellular automata and agent-based models)</w:t>
       </w:r>
     </w:p>
     <w:p>
@@ -899,7 +968,27 @@
           <w:sz w:val="22"/>
           <w:szCs w:val="22"/>
         </w:rPr>
-        <w:t>Visualization and cartographic representations</w:t>
+        <w:t xml:space="preserve">Spatial and </w:t>
+      </w:r>
+      <w:proofErr w:type="spellStart"/>
+      <w:r>
+        <w:rPr>
+          <w:rFonts w:ascii="Arial" w:hAnsi="Arial" w:cs="Arial"/>
+          <w:color w:val="1A1A1A"/>
+          <w:sz w:val="22"/>
+          <w:szCs w:val="22"/>
+        </w:rPr>
+        <w:t>spatio</w:t>
+      </w:r>
+      <w:proofErr w:type="spellEnd"/>
+      <w:r>
+        <w:rPr>
+          <w:rFonts w:ascii="Arial" w:hAnsi="Arial" w:cs="Arial"/>
+          <w:color w:val="1A1A1A"/>
+          <w:sz w:val="22"/>
+          <w:szCs w:val="22"/>
+        </w:rPr>
+        <w:t>-temporal analysis of humanities data</w:t>
       </w:r>
     </w:p>
     <w:p>
@@ -933,27 +1022,7 @@
           <w:sz w:val="22"/>
           <w:szCs w:val="22"/>
         </w:rPr>
-        <w:t xml:space="preserve">Handling vague and imprecise historical </w:t>
-      </w:r>
-      <w:proofErr w:type="spellStart"/>
-      <w:r>
-        <w:rPr>
-          <w:rFonts w:ascii="Arial" w:hAnsi="Arial" w:cs="Arial"/>
-          <w:color w:val="1A1A1A"/>
-          <w:sz w:val="22"/>
-          <w:szCs w:val="22"/>
-        </w:rPr>
-        <w:t>spatio</w:t>
-      </w:r>
-      <w:proofErr w:type="spellEnd"/>
-      <w:r>
-        <w:rPr>
-          <w:rFonts w:ascii="Arial" w:hAnsi="Arial" w:cs="Arial"/>
-          <w:color w:val="1A1A1A"/>
-          <w:sz w:val="22"/>
-          <w:szCs w:val="22"/>
-        </w:rPr>
-        <w:t>-temporal data</w:t>
+        <w:t>Visualization and cartographic representations</w:t>
       </w:r>
     </w:p>
     <w:p>
@@ -987,10 +1056,63 @@
           <w:sz w:val="22"/>
           <w:szCs w:val="22"/>
         </w:rPr>
+        <w:t xml:space="preserve">Handling vague and imprecise historical </w:t>
+      </w:r>
+      <w:proofErr w:type="spellStart"/>
+      <w:r>
+        <w:rPr>
+          <w:rFonts w:ascii="Arial" w:hAnsi="Arial" w:cs="Arial"/>
+          <w:color w:val="1A1A1A"/>
+          <w:sz w:val="22"/>
+          <w:szCs w:val="22"/>
+        </w:rPr>
+        <w:t>spatio</w:t>
+      </w:r>
+      <w:proofErr w:type="spellEnd"/>
+      <w:r>
+        <w:rPr>
+          <w:rFonts w:ascii="Arial" w:hAnsi="Arial" w:cs="Arial"/>
+          <w:color w:val="1A1A1A"/>
+          <w:sz w:val="22"/>
+          <w:szCs w:val="22"/>
+        </w:rPr>
+        <w:t>-temporal data</w:t>
+      </w:r>
+    </w:p>
+    <w:p>
+      <w:pPr>
+        <w:pStyle w:val="ListParagraph"/>
+        <w:widowControl w:val="0"/>
+        <w:numPr>
+          <w:ilvl w:val="0"/>
+          <w:numId w:val="5"/>
+        </w:numPr>
+        <w:tabs>
+          <w:tab w:val="left" w:pos="0"/>
+          <w:tab w:val="left" w:pos="720"/>
+        </w:tabs>
+        <w:autoSpaceDE w:val="0"/>
+        <w:autoSpaceDN w:val="0"/>
+        <w:adjustRightInd w:val="0"/>
+        <w:ind w:left="-1276" w:right="-1339" w:firstLine="992"/>
+        <w:jc w:val="both"/>
+        <w:rPr>
+          <w:rFonts w:ascii="Arial" w:hAnsi="Arial" w:cs="Arial"/>
+          <w:color w:val="1A1A1A"/>
+          <w:sz w:val="22"/>
+          <w:szCs w:val="22"/>
+        </w:rPr>
+      </w:pPr>
+      <w:r>
+        <w:rPr>
+          <w:rFonts w:ascii="Arial" w:hAnsi="Arial" w:cs="Arial"/>
+          <w:color w:val="1A1A1A"/>
+          <w:sz w:val="22"/>
+          <w:szCs w:val="22"/>
+        </w:rPr>
         <w:t>Applications of the aforementioned techniques</w:t>
       </w:r>
     </w:p>
-    <w:bookmarkEnd w:id="0"/>
     <w:p>
       <w:pPr>
         <w:widowControl w:val="0"/>
@@ -1269,6 +1391,7 @@
           <w:sz w:val="22"/>
           <w:szCs w:val="22"/>
         </w:rPr>
+        <w:lastRenderedPageBreak/>
         <w:t xml:space="preserve">Workshop </w:t>
       </w:r>
       <w:r>
@@ -1341,16 +1464,16 @@
         <w:rPr>
           <w:rFonts w:ascii="Arial" w:hAnsi="Arial" w:cs="Arial"/>
           <w:color w:val="1A1A1A"/>
-          <w:sz w:val="22"/>
-          <w:szCs w:val="22"/>
-        </w:rPr>
-      </w:pPr>
-      <w:r>
-        <w:rPr>
-          <w:rFonts w:ascii="Arial" w:hAnsi="Arial" w:cs="Arial"/>
-          <w:color w:val="1A1A1A"/>
-          <w:sz w:val="22"/>
-          <w:szCs w:val="22"/>
+          <w:sz w:val="20"/>
+          <w:szCs w:val="20"/>
+        </w:rPr>
+      </w:pPr>
+      <w:r>
+        <w:rPr>
+          <w:rFonts w:ascii="Arial" w:hAnsi="Arial" w:cs="Arial"/>
+          <w:color w:val="1A1A1A"/>
+          <w:sz w:val="20"/>
+          <w:szCs w:val="20"/>
         </w:rPr>
         <w:t>Bruno Martins, University of Lisbon</w:t>
       </w:r>
@@ -1375,18 +1498,27 @@
         <w:rPr>
           <w:rFonts w:ascii="Arial" w:hAnsi="Arial" w:cs="Arial"/>
           <w:color w:val="1A1A1A"/>
-          <w:sz w:val="22"/>
-          <w:szCs w:val="22"/>
-        </w:rPr>
-      </w:pPr>
-      <w:r>
-        <w:rPr>
-          <w:rFonts w:ascii="Arial" w:hAnsi="Arial" w:cs="Arial"/>
-          <w:color w:val="1A1A1A"/>
-          <w:sz w:val="22"/>
-          <w:szCs w:val="22"/>
-        </w:rPr>
-        <w:t>Patricia Murrieta-Flores, University of Chester</w:t>
+          <w:sz w:val="20"/>
+          <w:szCs w:val="20"/>
+        </w:rPr>
+      </w:pPr>
+      <w:r>
+        <w:rPr>
+          <w:rFonts w:ascii="Arial" w:hAnsi="Arial" w:cs="Arial"/>
+          <w:color w:val="1A1A1A"/>
+          <w:sz w:val="20"/>
+          <w:szCs w:val="20"/>
+        </w:rPr>
+        <w:t xml:space="preserve">Patricia Murrieta-Flores, </w:t>
+      </w:r>
+      <w:r>
+        <w:rPr>
+          <w:rFonts w:ascii="Arial" w:hAnsi="Arial" w:cs="Arial"/>
+          <w:color w:val="1A1A1A"/>
+          <w:sz w:val="20"/>
+          <w:szCs w:val="20"/>
+        </w:rPr>
+        <w:t>Lancaster University</w:t>
       </w:r>
     </w:p>
     <w:p>
@@ -1535,25 +1667,52 @@
           <w:sz w:val="22"/>
           <w:szCs w:val="22"/>
         </w:rPr>
-        <w:t>program committee for the workshop</w:t>
-      </w:r>
-      <w:r>
-        <w:rPr>
-          <w:rFonts w:ascii="Arial" w:hAnsi="Arial" w:cs="Arial"/>
-          <w:color w:val="1A1A1A"/>
-          <w:sz w:val="22"/>
-          <w:szCs w:val="22"/>
-        </w:rPr>
-        <w:t xml:space="preserve">. Most of them also served in the </w:t>
-      </w:r>
-      <w:r>
-        <w:rPr>
-          <w:rFonts w:ascii="Arial" w:hAnsi="Arial" w:cs="Arial"/>
-          <w:color w:val="1A1A1A"/>
-          <w:sz w:val="22"/>
-          <w:szCs w:val="22"/>
-        </w:rPr>
-        <w:t>program committee</w:t>
+        <w:t>Program C</w:t>
+      </w:r>
+      <w:r>
+        <w:rPr>
+          <w:rFonts w:ascii="Arial" w:hAnsi="Arial" w:cs="Arial"/>
+          <w:color w:val="1A1A1A"/>
+          <w:sz w:val="22"/>
+          <w:szCs w:val="22"/>
+        </w:rPr>
+        <w:t xml:space="preserve">ommittee </w:t>
+      </w:r>
+      <w:r>
+        <w:rPr>
+          <w:rFonts w:ascii="Arial" w:hAnsi="Arial" w:cs="Arial"/>
+          <w:color w:val="1A1A1A"/>
+          <w:sz w:val="22"/>
+          <w:szCs w:val="22"/>
+        </w:rPr>
+        <w:t xml:space="preserve">(PC) </w:t>
+      </w:r>
+      <w:r>
+        <w:rPr>
+          <w:rFonts w:ascii="Arial" w:hAnsi="Arial" w:cs="Arial"/>
+          <w:color w:val="1A1A1A"/>
+          <w:sz w:val="22"/>
+          <w:szCs w:val="22"/>
+        </w:rPr>
+        <w:t>for the workshop</w:t>
+      </w:r>
+      <w:r>
+        <w:rPr>
+          <w:rFonts w:ascii="Arial" w:hAnsi="Arial" w:cs="Arial"/>
+          <w:color w:val="1A1A1A"/>
+          <w:sz w:val="22"/>
+          <w:szCs w:val="22"/>
+        </w:rPr>
+        <w:t xml:space="preserve">. Most also served in the </w:t>
+      </w:r>
+      <w:r>
+        <w:rPr>
+          <w:rFonts w:ascii="Arial" w:hAnsi="Arial" w:cs="Arial"/>
+          <w:color w:val="1A1A1A"/>
+          <w:sz w:val="22"/>
+          <w:szCs w:val="22"/>
+        </w:rPr>
+        <w:t>PC</w:t>
       </w:r>
       <w:r>
         <w:rPr>
@@ -1581,16 +1740,36 @@
           <w:sz w:val="22"/>
           <w:szCs w:val="22"/>
         </w:rPr>
-        <w:t xml:space="preserve"> edition of the workshop, which took place together with the </w:t>
-      </w:r>
-      <w:r>
-        <w:rPr>
-          <w:rFonts w:ascii="Arial" w:hAnsi="Arial" w:cs="Arial"/>
-          <w:color w:val="1A1A1A"/>
-          <w:sz w:val="22"/>
-          <w:szCs w:val="22"/>
-        </w:rPr>
-        <w:t>25th ACM SIGSPATIAL International Conference on Advances in Geographic Information Systems (ACM SIGSPATIAL 2017).</w:t>
+        <w:t xml:space="preserve"> edition, </w:t>
+      </w:r>
+      <w:r>
+        <w:rPr>
+          <w:rFonts w:ascii="Arial" w:hAnsi="Arial" w:cs="Arial"/>
+          <w:color w:val="1A1A1A"/>
+          <w:sz w:val="22"/>
+          <w:szCs w:val="22"/>
+        </w:rPr>
+        <w:t xml:space="preserve">and individuals shown </w:t>
+      </w:r>
+      <w:bookmarkStart w:id="0" w:name="_GoBack"/>
+      <w:bookmarkEnd w:id="0"/>
+      <w:r>
+        <w:rPr>
+          <w:rFonts w:ascii="Arial" w:hAnsi="Arial" w:cs="Arial"/>
+          <w:color w:val="1A1A1A"/>
+          <w:sz w:val="22"/>
+          <w:szCs w:val="22"/>
+        </w:rPr>
+        <w:t>in italics correspond to new additions</w:t>
+      </w:r>
+      <w:r>
+        <w:rPr>
+          <w:rFonts w:ascii="Arial" w:hAnsi="Arial" w:cs="Arial"/>
+          <w:color w:val="1A1A1A"/>
+          <w:sz w:val="22"/>
+          <w:szCs w:val="22"/>
+        </w:rPr>
+        <w:t>.</w:t>
       </w:r>
     </w:p>
     <w:p>
@@ -1629,16 +1808,16 @@
         <w:rPr>
           <w:rFonts w:ascii="Arial" w:hAnsi="Arial" w:cs="Arial"/>
           <w:color w:val="1A1A1A"/>
-          <w:sz w:val="22"/>
-          <w:szCs w:val="22"/>
-        </w:rPr>
-      </w:pPr>
-      <w:r>
-        <w:rPr>
-          <w:rFonts w:ascii="Arial" w:hAnsi="Arial" w:cs="Arial"/>
-          <w:color w:val="1A1A1A"/>
-          <w:sz w:val="22"/>
-          <w:szCs w:val="22"/>
+          <w:sz w:val="20"/>
+          <w:szCs w:val="20"/>
+        </w:rPr>
+      </w:pPr>
+      <w:r>
+        <w:rPr>
+          <w:rFonts w:ascii="Arial" w:hAnsi="Arial" w:cs="Arial"/>
+          <w:color w:val="1A1A1A"/>
+          <w:sz w:val="20"/>
+          <w:szCs w:val="20"/>
         </w:rPr>
         <w:t>Ian Gregory, Lancaster University</w:t>
       </w:r>
@@ -1663,16 +1842,16 @@
         <w:rPr>
           <w:rFonts w:ascii="Arial" w:hAnsi="Arial" w:cs="Arial"/>
           <w:color w:val="1A1A1A"/>
-          <w:sz w:val="22"/>
-          <w:szCs w:val="22"/>
-        </w:rPr>
-      </w:pPr>
-      <w:r>
-        <w:rPr>
-          <w:rFonts w:ascii="Arial" w:hAnsi="Arial" w:cs="Arial"/>
-          <w:color w:val="1A1A1A"/>
-          <w:sz w:val="22"/>
-          <w:szCs w:val="22"/>
+          <w:sz w:val="20"/>
+          <w:szCs w:val="20"/>
+        </w:rPr>
+      </w:pPr>
+      <w:r>
+        <w:rPr>
+          <w:rFonts w:ascii="Arial" w:hAnsi="Arial" w:cs="Arial"/>
+          <w:color w:val="1A1A1A"/>
+          <w:sz w:val="20"/>
+          <w:szCs w:val="20"/>
         </w:rPr>
         <w:t>Claire Grover, Edinburgh University</w:t>
       </w:r>
@@ -1697,16 +1876,16 @@
         <w:rPr>
           <w:rFonts w:ascii="Arial" w:hAnsi="Arial" w:cs="Arial"/>
           <w:color w:val="1A1A1A"/>
-          <w:sz w:val="22"/>
-          <w:szCs w:val="22"/>
-        </w:rPr>
-      </w:pPr>
-      <w:r>
-        <w:rPr>
-          <w:rFonts w:ascii="Arial" w:hAnsi="Arial" w:cs="Arial"/>
-          <w:color w:val="1A1A1A"/>
-          <w:sz w:val="22"/>
-          <w:szCs w:val="22"/>
+          <w:sz w:val="20"/>
+          <w:szCs w:val="20"/>
+        </w:rPr>
+      </w:pPr>
+      <w:r>
+        <w:rPr>
+          <w:rFonts w:ascii="Arial" w:hAnsi="Arial" w:cs="Arial"/>
+          <w:color w:val="1A1A1A"/>
+          <w:sz w:val="20"/>
+          <w:szCs w:val="20"/>
         </w:rPr>
         <w:t>Ross Purves, University of Zurich</w:t>
       </w:r>
@@ -1731,16 +1910,16 @@
         <w:rPr>
           <w:rFonts w:ascii="Arial" w:hAnsi="Arial" w:cs="Arial"/>
           <w:color w:val="1A1A1A"/>
-          <w:sz w:val="22"/>
-          <w:szCs w:val="22"/>
-        </w:rPr>
-      </w:pPr>
-      <w:r>
-        <w:rPr>
-          <w:rFonts w:ascii="Arial" w:hAnsi="Arial" w:cs="Arial"/>
-          <w:color w:val="1A1A1A"/>
-          <w:sz w:val="22"/>
-          <w:szCs w:val="22"/>
+          <w:sz w:val="20"/>
+          <w:szCs w:val="20"/>
+        </w:rPr>
+      </w:pPr>
+      <w:r>
+        <w:rPr>
+          <w:rFonts w:ascii="Arial" w:hAnsi="Arial" w:cs="Arial"/>
+          <w:color w:val="1A1A1A"/>
+          <w:sz w:val="20"/>
+          <w:szCs w:val="20"/>
         </w:rPr>
         <w:t>Chris Jones, Cardiff University</w:t>
       </w:r>
@@ -1765,16 +1944,16 @@
         <w:rPr>
           <w:rFonts w:ascii="Arial" w:hAnsi="Arial" w:cs="Arial"/>
           <w:color w:val="1A1A1A"/>
-          <w:sz w:val="22"/>
-          <w:szCs w:val="22"/>
-        </w:rPr>
-      </w:pPr>
-      <w:r>
-        <w:rPr>
-          <w:rFonts w:ascii="Arial" w:hAnsi="Arial" w:cs="Arial"/>
-          <w:color w:val="1A1A1A"/>
-          <w:sz w:val="22"/>
-          <w:szCs w:val="22"/>
+          <w:sz w:val="20"/>
+          <w:szCs w:val="20"/>
+        </w:rPr>
+      </w:pPr>
+      <w:r>
+        <w:rPr>
+          <w:rFonts w:ascii="Arial" w:hAnsi="Arial" w:cs="Arial"/>
+          <w:color w:val="1A1A1A"/>
+          <w:sz w:val="20"/>
+          <w:szCs w:val="20"/>
         </w:rPr>
         <w:t xml:space="preserve">Andrea </w:t>
       </w:r>
@@ -1783,8 +1962,8 @@
         <w:rPr>
           <w:rFonts w:ascii="Arial" w:hAnsi="Arial" w:cs="Arial"/>
           <w:color w:val="1A1A1A"/>
-          <w:sz w:val="22"/>
-          <w:szCs w:val="22"/>
+          <w:sz w:val="20"/>
+          <w:szCs w:val="20"/>
         </w:rPr>
         <w:t>Ballatore</w:t>
       </w:r>
@@ -1793,8 +1972,8 @@
         <w:rPr>
           <w:rFonts w:ascii="Arial" w:hAnsi="Arial" w:cs="Arial"/>
           <w:color w:val="1A1A1A"/>
-          <w:sz w:val="22"/>
-          <w:szCs w:val="22"/>
+          <w:sz w:val="20"/>
+          <w:szCs w:val="20"/>
         </w:rPr>
         <w:t>, University of London</w:t>
       </w:r>
@@ -1819,18 +1998,27 @@
         <w:rPr>
           <w:rFonts w:ascii="Arial" w:hAnsi="Arial" w:cs="Arial"/>
           <w:color w:val="1A1A1A"/>
-          <w:sz w:val="22"/>
-          <w:szCs w:val="22"/>
-        </w:rPr>
-      </w:pPr>
-      <w:r>
-        <w:rPr>
-          <w:rFonts w:ascii="Arial" w:hAnsi="Arial" w:cs="Arial"/>
-          <w:color w:val="1A1A1A"/>
-          <w:sz w:val="22"/>
-          <w:szCs w:val="22"/>
-        </w:rPr>
-        <w:t>Leif Isaksen, Lancaster University</w:t>
+          <w:sz w:val="20"/>
+          <w:szCs w:val="20"/>
+        </w:rPr>
+      </w:pPr>
+      <w:r>
+        <w:rPr>
+          <w:rFonts w:ascii="Arial" w:hAnsi="Arial" w:cs="Arial"/>
+          <w:color w:val="1A1A1A"/>
+          <w:sz w:val="20"/>
+          <w:szCs w:val="20"/>
+        </w:rPr>
+        <w:t>Leif Isaksen, University</w:t>
+      </w:r>
+      <w:r>
+        <w:rPr>
+          <w:rFonts w:ascii="Arial" w:hAnsi="Arial" w:cs="Arial"/>
+          <w:color w:val="1A1A1A"/>
+          <w:sz w:val="20"/>
+          <w:szCs w:val="20"/>
+        </w:rPr>
+        <w:t xml:space="preserve"> of Exeter</w:t>
       </w:r>
     </w:p>
     <w:p>
@@ -1853,16 +2041,16 @@
         <w:rPr>
           <w:rFonts w:ascii="Arial" w:hAnsi="Arial" w:cs="Arial"/>
           <w:color w:val="1A1A1A"/>
-          <w:sz w:val="22"/>
-          <w:szCs w:val="22"/>
-        </w:rPr>
-      </w:pPr>
-      <w:r>
-        <w:rPr>
-          <w:rFonts w:ascii="Arial" w:hAnsi="Arial" w:cs="Arial"/>
-          <w:color w:val="1A1A1A"/>
-          <w:sz w:val="22"/>
-          <w:szCs w:val="22"/>
+          <w:sz w:val="20"/>
+          <w:szCs w:val="20"/>
+        </w:rPr>
+      </w:pPr>
+      <w:r>
+        <w:rPr>
+          <w:rFonts w:ascii="Arial" w:hAnsi="Arial" w:cs="Arial"/>
+          <w:color w:val="1A1A1A"/>
+          <w:sz w:val="20"/>
+          <w:szCs w:val="20"/>
         </w:rPr>
         <w:t>Karl Grossner, World Heritage Web</w:t>
       </w:r>
@@ -1887,38 +2075,18 @@
         <w:rPr>
           <w:rFonts w:ascii="Arial" w:hAnsi="Arial" w:cs="Arial"/>
           <w:color w:val="1A1A1A"/>
-          <w:sz w:val="22"/>
-          <w:szCs w:val="22"/>
-        </w:rPr>
-      </w:pPr>
-      <w:r>
-        <w:rPr>
-          <w:rFonts w:ascii="Arial" w:hAnsi="Arial" w:cs="Arial"/>
-          <w:color w:val="1A1A1A"/>
-          <w:sz w:val="22"/>
-          <w:szCs w:val="22"/>
-        </w:rPr>
-        <w:t xml:space="preserve">Andreas </w:t>
-      </w:r>
-      <w:proofErr w:type="spellStart"/>
-      <w:r>
-        <w:rPr>
-          <w:rFonts w:ascii="Arial" w:hAnsi="Arial" w:cs="Arial"/>
-          <w:color w:val="1A1A1A"/>
-          <w:sz w:val="22"/>
-          <w:szCs w:val="22"/>
-        </w:rPr>
-        <w:t>Henrich</w:t>
-      </w:r>
-      <w:proofErr w:type="spellEnd"/>
-      <w:r>
-        <w:rPr>
-          <w:rFonts w:ascii="Arial" w:hAnsi="Arial" w:cs="Arial"/>
-          <w:color w:val="1A1A1A"/>
-          <w:sz w:val="22"/>
-          <w:szCs w:val="22"/>
-        </w:rPr>
-        <w:t>, University of Bamberg</w:t>
+          <w:sz w:val="20"/>
+          <w:szCs w:val="20"/>
+        </w:rPr>
+      </w:pPr>
+      <w:r>
+        <w:rPr>
+          <w:rFonts w:ascii="Arial" w:hAnsi="Arial" w:cs="Arial"/>
+          <w:color w:val="1A1A1A"/>
+          <w:sz w:val="20"/>
+          <w:szCs w:val="20"/>
+        </w:rPr>
+        <w:t>Benjamin Adams, University of Auckland</w:t>
       </w:r>
     </w:p>
     <w:p>
@@ -1941,18 +2109,18 @@
         <w:rPr>
           <w:rFonts w:ascii="Arial" w:hAnsi="Arial" w:cs="Arial"/>
           <w:color w:val="1A1A1A"/>
-          <w:sz w:val="22"/>
-          <w:szCs w:val="22"/>
-        </w:rPr>
-      </w:pPr>
-      <w:r>
-        <w:rPr>
-          <w:rFonts w:ascii="Arial" w:hAnsi="Arial" w:cs="Arial"/>
-          <w:color w:val="1A1A1A"/>
-          <w:sz w:val="22"/>
-          <w:szCs w:val="22"/>
-        </w:rPr>
-        <w:t>Benjamin Adams, University of Auckland</w:t>
+          <w:sz w:val="20"/>
+          <w:szCs w:val="20"/>
+        </w:rPr>
+      </w:pPr>
+      <w:r>
+        <w:rPr>
+          <w:rFonts w:ascii="Arial" w:hAnsi="Arial" w:cs="Arial"/>
+          <w:color w:val="1A1A1A"/>
+          <w:sz w:val="20"/>
+          <w:szCs w:val="20"/>
+        </w:rPr>
+        <w:t>Eero Hyvönen, University of Helsinki and Aalto University</w:t>
       </w:r>
     </w:p>
     <w:p>
@@ -1975,18 +2143,49 @@
         <w:rPr>
           <w:rFonts w:ascii="Arial" w:hAnsi="Arial" w:cs="Arial"/>
           <w:color w:val="1A1A1A"/>
-          <w:sz w:val="22"/>
-          <w:szCs w:val="22"/>
-        </w:rPr>
-      </w:pPr>
-      <w:r>
-        <w:rPr>
-          <w:rFonts w:ascii="Arial" w:hAnsi="Arial" w:cs="Arial"/>
-          <w:color w:val="1A1A1A"/>
-          <w:sz w:val="22"/>
-          <w:szCs w:val="22"/>
-        </w:rPr>
-        <w:t>Eero Hyvönen, University of Helsinki and Aalto University</w:t>
+          <w:sz w:val="20"/>
+          <w:szCs w:val="20"/>
+        </w:rPr>
+      </w:pPr>
+      <w:proofErr w:type="spellStart"/>
+      <w:r>
+        <w:rPr>
+          <w:rFonts w:ascii="Arial" w:hAnsi="Arial" w:cs="Arial"/>
+          <w:color w:val="1A1A1A"/>
+          <w:sz w:val="20"/>
+          <w:szCs w:val="20"/>
+        </w:rPr>
+        <w:t>Ludovic</w:t>
+      </w:r>
+      <w:proofErr w:type="spellEnd"/>
+      <w:r>
+        <w:rPr>
+          <w:rFonts w:ascii="Arial" w:hAnsi="Arial" w:cs="Arial"/>
+          <w:color w:val="1A1A1A"/>
+          <w:sz w:val="20"/>
+          <w:szCs w:val="20"/>
+        </w:rPr>
+        <w:t xml:space="preserve"> </w:t>
+      </w:r>
+      <w:proofErr w:type="spellStart"/>
+      <w:r>
+        <w:rPr>
+          <w:rFonts w:ascii="Arial" w:hAnsi="Arial" w:cs="Arial"/>
+          <w:color w:val="1A1A1A"/>
+          <w:sz w:val="20"/>
+          <w:szCs w:val="20"/>
+        </w:rPr>
+        <w:t>Moncla</w:t>
+      </w:r>
+      <w:proofErr w:type="spellEnd"/>
+      <w:r>
+        <w:rPr>
+          <w:rFonts w:ascii="Arial" w:hAnsi="Arial" w:cs="Arial"/>
+          <w:color w:val="1A1A1A"/>
+          <w:sz w:val="20"/>
+          <w:szCs w:val="20"/>
+        </w:rPr>
+        <w:t>, French Naval Academy Research Institute</w:t>
       </w:r>
     </w:p>
     <w:p>
@@ -2009,49 +2208,18 @@
         <w:rPr>
           <w:rFonts w:ascii="Arial" w:hAnsi="Arial" w:cs="Arial"/>
           <w:color w:val="1A1A1A"/>
-          <w:sz w:val="22"/>
-          <w:szCs w:val="22"/>
-        </w:rPr>
-      </w:pPr>
-      <w:proofErr w:type="spellStart"/>
-      <w:r>
-        <w:rPr>
-          <w:rFonts w:ascii="Arial" w:hAnsi="Arial" w:cs="Arial"/>
-          <w:color w:val="1A1A1A"/>
-          <w:sz w:val="22"/>
-          <w:szCs w:val="22"/>
-        </w:rPr>
-        <w:t>Ludovic</w:t>
-      </w:r>
-      <w:proofErr w:type="spellEnd"/>
-      <w:r>
-        <w:rPr>
-          <w:rFonts w:ascii="Arial" w:hAnsi="Arial" w:cs="Arial"/>
-          <w:color w:val="1A1A1A"/>
-          <w:sz w:val="22"/>
-          <w:szCs w:val="22"/>
-        </w:rPr>
-        <w:t xml:space="preserve"> </w:t>
-      </w:r>
-      <w:proofErr w:type="spellStart"/>
-      <w:r>
-        <w:rPr>
-          <w:rFonts w:ascii="Arial" w:hAnsi="Arial" w:cs="Arial"/>
-          <w:color w:val="1A1A1A"/>
-          <w:sz w:val="22"/>
-          <w:szCs w:val="22"/>
-        </w:rPr>
-        <w:t>Moncla</w:t>
-      </w:r>
-      <w:proofErr w:type="spellEnd"/>
-      <w:r>
-        <w:rPr>
-          <w:rFonts w:ascii="Arial" w:hAnsi="Arial" w:cs="Arial"/>
-          <w:color w:val="1A1A1A"/>
-          <w:sz w:val="22"/>
-          <w:szCs w:val="22"/>
-        </w:rPr>
-        <w:t>, French Naval Academy Research Institute</w:t>
+          <w:sz w:val="20"/>
+          <w:szCs w:val="20"/>
+        </w:rPr>
+      </w:pPr>
+      <w:r>
+        <w:rPr>
+          <w:rFonts w:ascii="Arial" w:hAnsi="Arial" w:cs="Arial"/>
+          <w:color w:val="1A1A1A"/>
+          <w:sz w:val="20"/>
+          <w:szCs w:val="20"/>
+        </w:rPr>
+        <w:t>Gary Priestnall, University of Nottingham</w:t>
       </w:r>
     </w:p>
     <w:p>
@@ -2074,18 +2242,18 @@
         <w:rPr>
           <w:rFonts w:ascii="Arial" w:hAnsi="Arial" w:cs="Arial"/>
           <w:color w:val="1A1A1A"/>
-          <w:sz w:val="22"/>
-          <w:szCs w:val="22"/>
-        </w:rPr>
-      </w:pPr>
-      <w:r>
-        <w:rPr>
-          <w:rFonts w:ascii="Arial" w:hAnsi="Arial" w:cs="Arial"/>
-          <w:color w:val="1A1A1A"/>
-          <w:sz w:val="22"/>
-          <w:szCs w:val="22"/>
-        </w:rPr>
-        <w:t>Charles Travis, Trinity College Dublin</w:t>
+          <w:sz w:val="20"/>
+          <w:szCs w:val="20"/>
+        </w:rPr>
+      </w:pPr>
+      <w:r>
+        <w:rPr>
+          <w:rFonts w:ascii="Arial" w:hAnsi="Arial" w:cs="Arial"/>
+          <w:color w:val="1A1A1A"/>
+          <w:sz w:val="20"/>
+          <w:szCs w:val="20"/>
+        </w:rPr>
+        <w:t>Stephan Winter, University of Melbourne</w:t>
       </w:r>
     </w:p>
     <w:p>
@@ -2108,56 +2276,18 @@
         <w:rPr>
           <w:rFonts w:ascii="Arial" w:hAnsi="Arial" w:cs="Arial"/>
           <w:color w:val="1A1A1A"/>
-          <w:sz w:val="22"/>
-          <w:szCs w:val="22"/>
-        </w:rPr>
-      </w:pPr>
-      <w:r>
-        <w:rPr>
-          <w:rFonts w:ascii="Arial" w:hAnsi="Arial" w:cs="Arial"/>
-          <w:color w:val="1A1A1A"/>
-          <w:sz w:val="22"/>
-          <w:szCs w:val="22"/>
-        </w:rPr>
-        <w:t>David J.</w:t>
-      </w:r>
-      <w:r>
-        <w:rPr>
-          <w:rFonts w:ascii="Arial" w:hAnsi="Arial" w:cs="Arial"/>
-          <w:color w:val="1A1A1A"/>
-          <w:sz w:val="22"/>
-          <w:szCs w:val="22"/>
-        </w:rPr>
-        <w:t xml:space="preserve"> </w:t>
-      </w:r>
-      <w:proofErr w:type="spellStart"/>
-      <w:r>
-        <w:rPr>
-          <w:rFonts w:ascii="Arial" w:hAnsi="Arial" w:cs="Arial"/>
-          <w:color w:val="1A1A1A"/>
-          <w:sz w:val="22"/>
-          <w:szCs w:val="22"/>
-        </w:rPr>
-        <w:t>Bodenhamer</w:t>
-      </w:r>
-      <w:proofErr w:type="spellEnd"/>
-      <w:r>
-        <w:rPr>
-          <w:rFonts w:ascii="Arial" w:hAnsi="Arial" w:cs="Arial"/>
-          <w:color w:val="1A1A1A"/>
-          <w:sz w:val="22"/>
-          <w:szCs w:val="22"/>
-        </w:rPr>
-        <w:t xml:space="preserve">, Indiana University and </w:t>
-      </w:r>
-      <w:r>
-        <w:rPr>
-          <w:rFonts w:ascii="Arial" w:hAnsi="Arial" w:cs="Arial"/>
-          <w:color w:val="1A1A1A"/>
-          <w:sz w:val="22"/>
-          <w:szCs w:val="22"/>
-        </w:rPr>
-        <w:t>Purdue University</w:t>
+          <w:sz w:val="20"/>
+          <w:szCs w:val="20"/>
+        </w:rPr>
+      </w:pPr>
+      <w:r>
+        <w:rPr>
+          <w:rFonts w:ascii="Arial" w:hAnsi="Arial" w:cs="Arial"/>
+          <w:color w:val="1A1A1A"/>
+          <w:sz w:val="20"/>
+          <w:szCs w:val="20"/>
+        </w:rPr>
+        <w:t>Matthew Wilkens, University of Notre Dame</w:t>
       </w:r>
     </w:p>
     <w:p>
@@ -2180,18 +2310,18 @@
         <w:rPr>
           <w:rFonts w:ascii="Arial" w:hAnsi="Arial" w:cs="Arial"/>
           <w:color w:val="1A1A1A"/>
-          <w:sz w:val="22"/>
-          <w:szCs w:val="22"/>
-        </w:rPr>
-      </w:pPr>
-      <w:r>
-        <w:rPr>
-          <w:rFonts w:ascii="Arial" w:hAnsi="Arial" w:cs="Arial"/>
-          <w:color w:val="1A1A1A"/>
-          <w:sz w:val="22"/>
-          <w:szCs w:val="22"/>
-        </w:rPr>
-        <w:t>Gary Priestnall, University of Nottingham</w:t>
+          <w:sz w:val="20"/>
+          <w:szCs w:val="20"/>
+        </w:rPr>
+      </w:pPr>
+      <w:r>
+        <w:rPr>
+          <w:rFonts w:ascii="Arial" w:hAnsi="Arial" w:cs="Arial"/>
+          <w:color w:val="1A1A1A"/>
+          <w:sz w:val="20"/>
+          <w:szCs w:val="20"/>
+        </w:rPr>
+        <w:t>Daniel Alves, New University of Lisbon</w:t>
       </w:r>
     </w:p>
     <w:p>
@@ -2214,18 +2344,18 @@
         <w:rPr>
           <w:rFonts w:ascii="Arial" w:hAnsi="Arial" w:cs="Arial"/>
           <w:color w:val="1A1A1A"/>
-          <w:sz w:val="22"/>
-          <w:szCs w:val="22"/>
-        </w:rPr>
-      </w:pPr>
-      <w:r>
-        <w:rPr>
-          <w:rFonts w:ascii="Arial" w:hAnsi="Arial" w:cs="Arial"/>
-          <w:color w:val="1A1A1A"/>
-          <w:sz w:val="22"/>
-          <w:szCs w:val="22"/>
-        </w:rPr>
-        <w:t>Stephan Winter, University of Melbourne</w:t>
+          <w:sz w:val="20"/>
+          <w:szCs w:val="20"/>
+        </w:rPr>
+      </w:pPr>
+      <w:r>
+        <w:rPr>
+          <w:rFonts w:ascii="Arial" w:hAnsi="Arial" w:cs="Arial"/>
+          <w:color w:val="1A1A1A"/>
+          <w:sz w:val="20"/>
+          <w:szCs w:val="20"/>
+        </w:rPr>
+        <w:t>Humphrey Southall, University of Portsmouth</w:t>
       </w:r>
     </w:p>
     <w:p>
@@ -2248,18 +2378,18 @@
         <w:rPr>
           <w:rFonts w:ascii="Arial" w:hAnsi="Arial" w:cs="Arial"/>
           <w:color w:val="1A1A1A"/>
-          <w:sz w:val="22"/>
-          <w:szCs w:val="22"/>
-        </w:rPr>
-      </w:pPr>
-      <w:r>
-        <w:rPr>
-          <w:rFonts w:ascii="Arial" w:hAnsi="Arial" w:cs="Arial"/>
-          <w:color w:val="1A1A1A"/>
-          <w:sz w:val="22"/>
-          <w:szCs w:val="22"/>
-        </w:rPr>
-        <w:t>Angharad Saunders, University of South-Wales</w:t>
+          <w:sz w:val="20"/>
+          <w:szCs w:val="20"/>
+        </w:rPr>
+      </w:pPr>
+      <w:r>
+        <w:rPr>
+          <w:rFonts w:ascii="Arial" w:hAnsi="Arial" w:cs="Arial"/>
+          <w:color w:val="1A1A1A"/>
+          <w:sz w:val="20"/>
+          <w:szCs w:val="20"/>
+        </w:rPr>
+        <w:t>Joanna Taylor, Lancaster University</w:t>
       </w:r>
     </w:p>
     <w:p>
@@ -2282,18 +2412,18 @@
         <w:rPr>
           <w:rFonts w:ascii="Arial" w:hAnsi="Arial" w:cs="Arial"/>
           <w:color w:val="1A1A1A"/>
-          <w:sz w:val="22"/>
-          <w:szCs w:val="22"/>
-        </w:rPr>
-      </w:pPr>
-      <w:r>
-        <w:rPr>
-          <w:rFonts w:ascii="Arial" w:hAnsi="Arial" w:cs="Arial"/>
-          <w:color w:val="1A1A1A"/>
-          <w:sz w:val="22"/>
-          <w:szCs w:val="22"/>
-        </w:rPr>
-        <w:t>Matthew Wilkens, University of Notre Dame</w:t>
+          <w:sz w:val="20"/>
+          <w:szCs w:val="20"/>
+        </w:rPr>
+      </w:pPr>
+      <w:r>
+        <w:rPr>
+          <w:rFonts w:ascii="Arial" w:hAnsi="Arial" w:cs="Arial"/>
+          <w:color w:val="1A1A1A"/>
+          <w:sz w:val="20"/>
+          <w:szCs w:val="20"/>
+        </w:rPr>
+        <w:t>Rainer Simon, Austrian Institute of Technology</w:t>
       </w:r>
     </w:p>
     <w:p>
@@ -2316,18 +2446,67 @@
         <w:rPr>
           <w:rFonts w:ascii="Arial" w:hAnsi="Arial" w:cs="Arial"/>
           <w:color w:val="1A1A1A"/>
-          <w:sz w:val="22"/>
-          <w:szCs w:val="22"/>
-        </w:rPr>
-      </w:pPr>
-      <w:r>
-        <w:rPr>
-          <w:rFonts w:ascii="Arial" w:hAnsi="Arial" w:cs="Arial"/>
-          <w:color w:val="1A1A1A"/>
-          <w:sz w:val="22"/>
-          <w:szCs w:val="22"/>
-        </w:rPr>
-        <w:t>Daniel Alves, New University of Lisbon</w:t>
+          <w:sz w:val="20"/>
+          <w:szCs w:val="20"/>
+        </w:rPr>
+      </w:pPr>
+      <w:proofErr w:type="spellStart"/>
+      <w:r>
+        <w:rPr>
+          <w:rFonts w:ascii="Arial" w:hAnsi="Arial" w:cs="Arial"/>
+          <w:color w:val="1A1A1A"/>
+          <w:sz w:val="20"/>
+          <w:szCs w:val="20"/>
+        </w:rPr>
+        <w:t>Asanobu</w:t>
+      </w:r>
+      <w:proofErr w:type="spellEnd"/>
+      <w:r>
+        <w:rPr>
+          <w:rFonts w:ascii="Arial" w:hAnsi="Arial" w:cs="Arial"/>
+          <w:color w:val="1A1A1A"/>
+          <w:sz w:val="20"/>
+          <w:szCs w:val="20"/>
+        </w:rPr>
+        <w:t xml:space="preserve"> </w:t>
+      </w:r>
+      <w:proofErr w:type="spellStart"/>
+      <w:r>
+        <w:rPr>
+          <w:rFonts w:ascii="Arial" w:hAnsi="Arial" w:cs="Arial"/>
+          <w:color w:val="1A1A1A"/>
+          <w:sz w:val="20"/>
+          <w:szCs w:val="20"/>
+        </w:rPr>
+        <w:t>Kitamoto</w:t>
+      </w:r>
+      <w:proofErr w:type="spellEnd"/>
+      <w:r>
+        <w:rPr>
+          <w:rFonts w:ascii="Arial" w:hAnsi="Arial" w:cs="Arial"/>
+          <w:color w:val="1A1A1A"/>
+          <w:sz w:val="20"/>
+          <w:szCs w:val="20"/>
+        </w:rPr>
+        <w:t>, National Institute of Informatics</w:t>
+      </w:r>
+      <w:r>
+        <w:rPr>
+          <w:rFonts w:ascii="Arial" w:hAnsi="Arial" w:cs="Arial"/>
+          <w:color w:val="1A1A1A"/>
+          <w:sz w:val="20"/>
+          <w:szCs w:val="20"/>
+        </w:rPr>
+        <w:t xml:space="preserve"> at Toky</w:t>
+      </w:r>
+      <w:r>
+        <w:rPr>
+          <w:rFonts w:ascii="Arial" w:hAnsi="Arial" w:cs="Arial"/>
+          <w:color w:val="1A1A1A"/>
+          <w:sz w:val="20"/>
+          <w:szCs w:val="20"/>
+        </w:rPr>
+        <w:t>o</w:t>
       </w:r>
     </w:p>
     <w:p>
@@ -2350,18 +2529,18 @@
         <w:rPr>
           <w:rFonts w:ascii="Arial" w:hAnsi="Arial" w:cs="Arial"/>
           <w:color w:val="1A1A1A"/>
-          <w:sz w:val="22"/>
-          <w:szCs w:val="22"/>
-        </w:rPr>
-      </w:pPr>
-      <w:r>
-        <w:rPr>
-          <w:rFonts w:ascii="Arial" w:hAnsi="Arial" w:cs="Arial"/>
-          <w:color w:val="1A1A1A"/>
-          <w:sz w:val="22"/>
-          <w:szCs w:val="22"/>
-        </w:rPr>
-        <w:t>Humphrey Southall, University of Portsmouth</w:t>
+          <w:sz w:val="20"/>
+          <w:szCs w:val="20"/>
+        </w:rPr>
+      </w:pPr>
+      <w:r>
+        <w:rPr>
+          <w:rFonts w:ascii="Arial" w:hAnsi="Arial" w:cs="Arial"/>
+          <w:color w:val="1A1A1A"/>
+          <w:sz w:val="20"/>
+          <w:szCs w:val="20"/>
+        </w:rPr>
+        <w:t>Elton Barker, The Open University</w:t>
       </w:r>
     </w:p>
     <w:p>
@@ -2384,18 +2563,18 @@
         <w:rPr>
           <w:rFonts w:ascii="Arial" w:hAnsi="Arial" w:cs="Arial"/>
           <w:color w:val="1A1A1A"/>
-          <w:sz w:val="22"/>
-          <w:szCs w:val="22"/>
-        </w:rPr>
-      </w:pPr>
-      <w:r>
-        <w:rPr>
-          <w:rFonts w:ascii="Arial" w:hAnsi="Arial" w:cs="Arial"/>
-          <w:color w:val="1A1A1A"/>
-          <w:sz w:val="22"/>
-          <w:szCs w:val="22"/>
-        </w:rPr>
-        <w:t>Joanna Taylor, Lancaster University</w:t>
+          <w:sz w:val="20"/>
+          <w:szCs w:val="20"/>
+        </w:rPr>
+      </w:pPr>
+      <w:r>
+        <w:rPr>
+          <w:rFonts w:ascii="Arial" w:hAnsi="Arial" w:cs="Arial"/>
+          <w:color w:val="1A1A1A"/>
+          <w:sz w:val="20"/>
+          <w:szCs w:val="20"/>
+        </w:rPr>
+        <w:t>Chris Donaldson, Lancaster University</w:t>
       </w:r>
     </w:p>
     <w:p>
@@ -2418,18 +2597,49 @@
         <w:rPr>
           <w:rFonts w:ascii="Arial" w:hAnsi="Arial" w:cs="Arial"/>
           <w:color w:val="1A1A1A"/>
-          <w:sz w:val="22"/>
-          <w:szCs w:val="22"/>
-        </w:rPr>
-      </w:pPr>
-      <w:r>
-        <w:rPr>
-          <w:rFonts w:ascii="Arial" w:hAnsi="Arial" w:cs="Arial"/>
-          <w:color w:val="1A1A1A"/>
-          <w:sz w:val="22"/>
-          <w:szCs w:val="22"/>
-        </w:rPr>
-        <w:t>Rainer Simon, Austrian Institute of Technology</w:t>
+          <w:sz w:val="20"/>
+          <w:szCs w:val="20"/>
+        </w:rPr>
+      </w:pPr>
+      <w:proofErr w:type="spellStart"/>
+      <w:r>
+        <w:rPr>
+          <w:rFonts w:ascii="Arial" w:hAnsi="Arial" w:cs="Arial"/>
+          <w:color w:val="1A1A1A"/>
+          <w:sz w:val="20"/>
+          <w:szCs w:val="20"/>
+        </w:rPr>
+        <w:t>Curdin</w:t>
+      </w:r>
+      <w:proofErr w:type="spellEnd"/>
+      <w:r>
+        <w:rPr>
+          <w:rFonts w:ascii="Arial" w:hAnsi="Arial" w:cs="Arial"/>
+          <w:color w:val="1A1A1A"/>
+          <w:sz w:val="20"/>
+          <w:szCs w:val="20"/>
+        </w:rPr>
+        <w:t xml:space="preserve"> </w:t>
+      </w:r>
+      <w:proofErr w:type="spellStart"/>
+      <w:r>
+        <w:rPr>
+          <w:rFonts w:ascii="Arial" w:hAnsi="Arial" w:cs="Arial"/>
+          <w:color w:val="1A1A1A"/>
+          <w:sz w:val="20"/>
+          <w:szCs w:val="20"/>
+        </w:rPr>
+        <w:t>Derungs</w:t>
+      </w:r>
+      <w:proofErr w:type="spellEnd"/>
+      <w:r>
+        <w:rPr>
+          <w:rFonts w:ascii="Arial" w:hAnsi="Arial" w:cs="Arial"/>
+          <w:color w:val="1A1A1A"/>
+          <w:sz w:val="20"/>
+          <w:szCs w:val="20"/>
+        </w:rPr>
+        <w:t>, University of Zurich</w:t>
       </w:r>
     </w:p>
     <w:p>
@@ -2452,67 +2662,18 @@
         <w:rPr>
           <w:rFonts w:ascii="Arial" w:hAnsi="Arial" w:cs="Arial"/>
           <w:color w:val="1A1A1A"/>
-          <w:sz w:val="22"/>
-          <w:szCs w:val="22"/>
-        </w:rPr>
-      </w:pPr>
-      <w:proofErr w:type="spellStart"/>
-      <w:r>
-        <w:rPr>
-          <w:rFonts w:ascii="Arial" w:hAnsi="Arial" w:cs="Arial"/>
-          <w:color w:val="1A1A1A"/>
-          <w:sz w:val="22"/>
-          <w:szCs w:val="22"/>
-        </w:rPr>
-        <w:t>Asanobu</w:t>
-      </w:r>
-      <w:proofErr w:type="spellEnd"/>
-      <w:r>
-        <w:rPr>
-          <w:rFonts w:ascii="Arial" w:hAnsi="Arial" w:cs="Arial"/>
-          <w:color w:val="1A1A1A"/>
-          <w:sz w:val="22"/>
-          <w:szCs w:val="22"/>
-        </w:rPr>
-        <w:t xml:space="preserve"> </w:t>
-      </w:r>
-      <w:proofErr w:type="spellStart"/>
-      <w:r>
-        <w:rPr>
-          <w:rFonts w:ascii="Arial" w:hAnsi="Arial" w:cs="Arial"/>
-          <w:color w:val="1A1A1A"/>
-          <w:sz w:val="22"/>
-          <w:szCs w:val="22"/>
-        </w:rPr>
-        <w:t>Kitamoto</w:t>
-      </w:r>
-      <w:proofErr w:type="spellEnd"/>
-      <w:r>
-        <w:rPr>
-          <w:rFonts w:ascii="Arial" w:hAnsi="Arial" w:cs="Arial"/>
-          <w:color w:val="1A1A1A"/>
-          <w:sz w:val="22"/>
-          <w:szCs w:val="22"/>
-        </w:rPr>
-        <w:t>, National Institute of Informatics</w:t>
-      </w:r>
-      <w:r>
-        <w:rPr>
-          <w:rFonts w:ascii="Arial" w:hAnsi="Arial" w:cs="Arial"/>
-          <w:color w:val="1A1A1A"/>
-          <w:sz w:val="22"/>
-          <w:szCs w:val="22"/>
-        </w:rPr>
-        <w:t xml:space="preserve"> at Toky</w:t>
-      </w:r>
-      <w:r>
-        <w:rPr>
-          <w:rFonts w:ascii="Arial" w:hAnsi="Arial" w:cs="Arial"/>
-          <w:color w:val="1A1A1A"/>
-          <w:sz w:val="22"/>
-          <w:szCs w:val="22"/>
-        </w:rPr>
-        <w:t>o</w:t>
+          <w:sz w:val="20"/>
+          <w:szCs w:val="20"/>
+        </w:rPr>
+      </w:pPr>
+      <w:r>
+        <w:rPr>
+          <w:rFonts w:ascii="Arial" w:hAnsi="Arial" w:cs="Arial"/>
+          <w:color w:val="1A1A1A"/>
+          <w:sz w:val="20"/>
+          <w:szCs w:val="20"/>
+        </w:rPr>
+        <w:t>Adam Rabinowitz, University of Texas at Austin</w:t>
       </w:r>
     </w:p>
     <w:p>
@@ -2534,19 +2695,33 @@
         <w:jc w:val="both"/>
         <w:rPr>
           <w:rFonts w:ascii="Arial" w:hAnsi="Arial" w:cs="Arial"/>
-          <w:color w:val="1A1A1A"/>
-          <w:sz w:val="22"/>
-          <w:szCs w:val="22"/>
-        </w:rPr>
-      </w:pPr>
-      <w:r>
-        <w:rPr>
-          <w:rFonts w:ascii="Arial" w:hAnsi="Arial" w:cs="Arial"/>
-          <w:color w:val="1A1A1A"/>
-          <w:sz w:val="22"/>
-          <w:szCs w:val="22"/>
-        </w:rPr>
-        <w:t>Elton Barker, The Open University</w:t>
+          <w:i/>
+          <w:color w:val="1A1A1A"/>
+          <w:sz w:val="20"/>
+          <w:szCs w:val="20"/>
+        </w:rPr>
+      </w:pPr>
+      <w:proofErr w:type="spellStart"/>
+      <w:r>
+        <w:rPr>
+          <w:rFonts w:ascii="Arial" w:hAnsi="Arial" w:cs="Arial"/>
+          <w:i/>
+          <w:color w:val="1A1A1A"/>
+          <w:sz w:val="20"/>
+          <w:szCs w:val="20"/>
+        </w:rPr>
+        <w:t>Yiangjie</w:t>
+      </w:r>
+      <w:proofErr w:type="spellEnd"/>
+      <w:r>
+        <w:rPr>
+          <w:rFonts w:ascii="Arial" w:hAnsi="Arial" w:cs="Arial"/>
+          <w:i/>
+          <w:color w:val="1A1A1A"/>
+          <w:sz w:val="20"/>
+          <w:szCs w:val="20"/>
+        </w:rPr>
+        <w:t xml:space="preserve"> Hu, University of Tennessee Knoxville</w:t>
       </w:r>
     </w:p>
     <w:p>
@@ -2568,19 +2743,40 @@
         <w:jc w:val="both"/>
         <w:rPr>
           <w:rFonts w:ascii="Arial" w:hAnsi="Arial" w:cs="Arial"/>
-          <w:color w:val="1A1A1A"/>
-          <w:sz w:val="22"/>
-          <w:szCs w:val="22"/>
-        </w:rPr>
-      </w:pPr>
-      <w:r>
-        <w:rPr>
-          <w:rFonts w:ascii="Arial" w:hAnsi="Arial" w:cs="Arial"/>
-          <w:color w:val="1A1A1A"/>
-          <w:sz w:val="22"/>
-          <w:szCs w:val="22"/>
-        </w:rPr>
-        <w:t>Chris Donaldson, Lancaster University</w:t>
+          <w:i/>
+          <w:color w:val="1A1A1A"/>
+          <w:sz w:val="20"/>
+          <w:szCs w:val="20"/>
+        </w:rPr>
+      </w:pPr>
+      <w:r>
+        <w:rPr>
+          <w:rFonts w:ascii="Arial" w:hAnsi="Arial" w:cs="Arial"/>
+          <w:i/>
+          <w:color w:val="1A1A1A"/>
+          <w:sz w:val="20"/>
+          <w:szCs w:val="20"/>
+        </w:rPr>
+        <w:t>Pau de Soto</w:t>
+      </w:r>
+      <w:r>
+        <w:rPr>
+          <w:rFonts w:ascii="Arial" w:hAnsi="Arial" w:cs="Arial"/>
+          <w:color w:val="1A1A1A"/>
+          <w:sz w:val="20"/>
+          <w:szCs w:val="20"/>
+        </w:rPr>
+        <w:t xml:space="preserve">, </w:t>
+      </w:r>
+      <w:r>
+        <w:rPr>
+          <w:rFonts w:ascii="Arial" w:hAnsi="Arial" w:cs="Arial"/>
+          <w:i/>
+          <w:color w:val="1A1A1A"/>
+          <w:sz w:val="20"/>
+          <w:szCs w:val="20"/>
+        </w:rPr>
+        <w:t>New University of Lisbon</w:t>
       </w:r>
     </w:p>
     <w:p>
@@ -2602,50 +2798,43 @@
         <w:jc w:val="both"/>
         <w:rPr>
           <w:rFonts w:ascii="Arial" w:hAnsi="Arial" w:cs="Arial"/>
-          <w:color w:val="1A1A1A"/>
-          <w:sz w:val="22"/>
-          <w:szCs w:val="22"/>
-        </w:rPr>
-      </w:pPr>
+          <w:i/>
+          <w:color w:val="1A1A1A"/>
+          <w:sz w:val="20"/>
+          <w:szCs w:val="20"/>
+        </w:rPr>
+      </w:pPr>
+      <w:r>
+        <w:rPr>
+          <w:rFonts w:ascii="Arial" w:hAnsi="Arial" w:cs="Arial"/>
+          <w:i/>
+          <w:color w:val="1A1A1A"/>
+          <w:sz w:val="20"/>
+          <w:szCs w:val="20"/>
+        </w:rPr>
+        <w:t>Xavier Rubio-</w:t>
+      </w:r>
       <w:proofErr w:type="spellStart"/>
       <w:r>
         <w:rPr>
           <w:rFonts w:ascii="Arial" w:hAnsi="Arial" w:cs="Arial"/>
-          <w:color w:val="1A1A1A"/>
-          <w:sz w:val="22"/>
-          <w:szCs w:val="22"/>
-        </w:rPr>
-        <w:t>Curdin</w:t>
+          <w:i/>
+          <w:color w:val="1A1A1A"/>
+          <w:sz w:val="20"/>
+          <w:szCs w:val="20"/>
+        </w:rPr>
+        <w:t>Campillo</w:t>
       </w:r>
       <w:proofErr w:type="spellEnd"/>
       <w:r>
         <w:rPr>
           <w:rFonts w:ascii="Arial" w:hAnsi="Arial" w:cs="Arial"/>
-          <w:color w:val="1A1A1A"/>
-          <w:sz w:val="22"/>
-          <w:szCs w:val="22"/>
-        </w:rPr>
-        <w:t xml:space="preserve"> </w:t>
-      </w:r>
-      <w:proofErr w:type="spellStart"/>
-      <w:r>
-        <w:rPr>
-          <w:rFonts w:ascii="Arial" w:hAnsi="Arial" w:cs="Arial"/>
-          <w:color w:val="1A1A1A"/>
-          <w:sz w:val="22"/>
-          <w:szCs w:val="22"/>
-        </w:rPr>
-        <w:t>Derungs</w:t>
-      </w:r>
-      <w:proofErr w:type="spellEnd"/>
-      <w:r>
-        <w:rPr>
-          <w:rFonts w:ascii="Arial" w:hAnsi="Arial" w:cs="Arial"/>
-          <w:color w:val="1A1A1A"/>
-          <w:sz w:val="22"/>
-          <w:szCs w:val="22"/>
-        </w:rPr>
-        <w:t>, University of Zurich</w:t>
+          <w:i/>
+          <w:color w:val="1A1A1A"/>
+          <w:sz w:val="20"/>
+          <w:szCs w:val="20"/>
+        </w:rPr>
+        <w:t>, Edinburgh University</w:t>
       </w:r>
     </w:p>
     <w:p>
@@ -2667,19 +2856,65 @@
         <w:jc w:val="both"/>
         <w:rPr>
           <w:rFonts w:ascii="Arial" w:hAnsi="Arial" w:cs="Arial"/>
-          <w:color w:val="1A1A1A"/>
-          <w:sz w:val="22"/>
-          <w:szCs w:val="22"/>
-        </w:rPr>
-      </w:pPr>
-      <w:r>
-        <w:rPr>
-          <w:rFonts w:ascii="Arial" w:hAnsi="Arial" w:cs="Arial"/>
-          <w:color w:val="1A1A1A"/>
-          <w:sz w:val="22"/>
-          <w:szCs w:val="22"/>
-        </w:rPr>
-        <w:t>Adam Rabinowitz, University of Texas at Austin</w:t>
+          <w:i/>
+          <w:color w:val="1A1A1A"/>
+          <w:sz w:val="20"/>
+          <w:szCs w:val="20"/>
+        </w:rPr>
+      </w:pPr>
+      <w:r>
+        <w:rPr>
+          <w:rFonts w:ascii="Arial" w:hAnsi="Arial" w:cs="Arial"/>
+          <w:i/>
+          <w:color w:val="1A1A1A"/>
+          <w:sz w:val="20"/>
+          <w:szCs w:val="20"/>
+        </w:rPr>
+        <w:t xml:space="preserve">Philip </w:t>
+      </w:r>
+      <w:proofErr w:type="spellStart"/>
+      <w:r>
+        <w:rPr>
+          <w:rFonts w:ascii="Arial" w:hAnsi="Arial" w:cs="Arial"/>
+          <w:i/>
+          <w:color w:val="1A1A1A"/>
+          <w:sz w:val="20"/>
+          <w:szCs w:val="20"/>
+        </w:rPr>
+        <w:t>Verhagen</w:t>
+      </w:r>
+      <w:proofErr w:type="spellEnd"/>
+      <w:r>
+        <w:rPr>
+          <w:rFonts w:ascii="Arial" w:hAnsi="Arial" w:cs="Arial"/>
+          <w:i/>
+          <w:color w:val="1A1A1A"/>
+          <w:sz w:val="20"/>
+          <w:szCs w:val="20"/>
+        </w:rPr>
+        <w:t xml:space="preserve">, </w:t>
+      </w:r>
+      <w:proofErr w:type="spellStart"/>
+      <w:r>
+        <w:rPr>
+          <w:rFonts w:ascii="Arial" w:hAnsi="Arial" w:cs="Arial"/>
+          <w:i/>
+          <w:color w:val="1A1A1A"/>
+          <w:sz w:val="20"/>
+          <w:szCs w:val="20"/>
+        </w:rPr>
+        <w:t>Vryje</w:t>
+      </w:r>
+      <w:proofErr w:type="spellEnd"/>
+      <w:r>
+        <w:rPr>
+          <w:rFonts w:ascii="Arial" w:hAnsi="Arial" w:cs="Arial"/>
+          <w:i/>
+          <w:color w:val="1A1A1A"/>
+          <w:sz w:val="20"/>
+          <w:szCs w:val="20"/>
+        </w:rPr>
+        <w:t xml:space="preserve"> University</w:t>
       </w:r>
     </w:p>
     <w:p>
@@ -2701,29 +2936,332 @@
         <w:jc w:val="both"/>
         <w:rPr>
           <w:rFonts w:ascii="Arial" w:hAnsi="Arial" w:cs="Arial"/>
-          <w:color w:val="1A1A1A"/>
-          <w:sz w:val="22"/>
-          <w:szCs w:val="22"/>
-        </w:rPr>
-      </w:pPr>
-      <w:r>
-        <w:rPr>
-          <w:rFonts w:ascii="Arial" w:hAnsi="Arial" w:cs="Arial"/>
-          <w:color w:val="1A1A1A"/>
-          <w:sz w:val="22"/>
-          <w:szCs w:val="22"/>
-        </w:rPr>
-        <w:t xml:space="preserve">James Loxley, </w:t>
-      </w:r>
-      <w:r>
-        <w:rPr>
-          <w:rFonts w:ascii="Arial" w:hAnsi="Arial" w:cs="Arial"/>
-          <w:color w:val="1A1A1A"/>
-          <w:sz w:val="22"/>
-          <w:szCs w:val="22"/>
-        </w:rPr>
-        <w:t>University of Edinburgh</w:t>
-      </w:r>
+          <w:i/>
+          <w:color w:val="1A1A1A"/>
+          <w:sz w:val="20"/>
+          <w:szCs w:val="20"/>
+        </w:rPr>
+      </w:pPr>
+      <w:r>
+        <w:rPr>
+          <w:rFonts w:ascii="Arial" w:hAnsi="Arial" w:cs="Arial"/>
+          <w:i/>
+          <w:color w:val="1A1A1A"/>
+          <w:sz w:val="20"/>
+          <w:szCs w:val="20"/>
+        </w:rPr>
+        <w:t xml:space="preserve">Carmen Brando, </w:t>
+      </w:r>
+      <w:proofErr w:type="spellStart"/>
+      <w:r>
+        <w:rPr>
+          <w:rFonts w:ascii="Arial" w:hAnsi="Arial" w:cs="Arial"/>
+          <w:i/>
+          <w:color w:val="1A1A1A"/>
+          <w:sz w:val="20"/>
+          <w:szCs w:val="20"/>
+        </w:rPr>
+        <w:t>École</w:t>
+      </w:r>
+      <w:proofErr w:type="spellEnd"/>
+      <w:r>
+        <w:rPr>
+          <w:rFonts w:ascii="Arial" w:hAnsi="Arial" w:cs="Arial"/>
+          <w:i/>
+          <w:color w:val="1A1A1A"/>
+          <w:sz w:val="20"/>
+          <w:szCs w:val="20"/>
+        </w:rPr>
+        <w:t xml:space="preserve"> des </w:t>
+      </w:r>
+      <w:proofErr w:type="spellStart"/>
+      <w:r>
+        <w:rPr>
+          <w:rFonts w:ascii="Arial" w:hAnsi="Arial" w:cs="Arial"/>
+          <w:i/>
+          <w:color w:val="1A1A1A"/>
+          <w:sz w:val="20"/>
+          <w:szCs w:val="20"/>
+        </w:rPr>
+        <w:t>Hautes</w:t>
+      </w:r>
+      <w:proofErr w:type="spellEnd"/>
+      <w:r>
+        <w:rPr>
+          <w:rFonts w:ascii="Arial" w:hAnsi="Arial" w:cs="Arial"/>
+          <w:i/>
+          <w:color w:val="1A1A1A"/>
+          <w:sz w:val="20"/>
+          <w:szCs w:val="20"/>
+        </w:rPr>
+        <w:t xml:space="preserve"> </w:t>
+      </w:r>
+      <w:proofErr w:type="spellStart"/>
+      <w:r>
+        <w:rPr>
+          <w:rFonts w:ascii="Arial" w:hAnsi="Arial" w:cs="Arial"/>
+          <w:i/>
+          <w:color w:val="1A1A1A"/>
+          <w:sz w:val="20"/>
+          <w:szCs w:val="20"/>
+        </w:rPr>
+        <w:t>Études</w:t>
+      </w:r>
+      <w:proofErr w:type="spellEnd"/>
+      <w:r>
+        <w:rPr>
+          <w:rFonts w:ascii="Arial" w:hAnsi="Arial" w:cs="Arial"/>
+          <w:i/>
+          <w:color w:val="1A1A1A"/>
+          <w:sz w:val="20"/>
+          <w:szCs w:val="20"/>
+        </w:rPr>
+        <w:t xml:space="preserve"> en Sciences </w:t>
+      </w:r>
+      <w:proofErr w:type="spellStart"/>
+      <w:r>
+        <w:rPr>
+          <w:rFonts w:ascii="Arial" w:hAnsi="Arial" w:cs="Arial"/>
+          <w:i/>
+          <w:color w:val="1A1A1A"/>
+          <w:sz w:val="20"/>
+          <w:szCs w:val="20"/>
+        </w:rPr>
+        <w:t>Sociales</w:t>
+      </w:r>
+      <w:proofErr w:type="spellEnd"/>
+    </w:p>
+    <w:p>
+      <w:pPr>
+        <w:pStyle w:val="ListParagraph"/>
+        <w:widowControl w:val="0"/>
+        <w:numPr>
+          <w:ilvl w:val="0"/>
+          <w:numId w:val="7"/>
+        </w:numPr>
+        <w:tabs>
+          <w:tab w:val="left" w:pos="220"/>
+          <w:tab w:val="left" w:pos="720"/>
+        </w:tabs>
+        <w:autoSpaceDE w:val="0"/>
+        <w:autoSpaceDN w:val="0"/>
+        <w:adjustRightInd w:val="0"/>
+        <w:ind w:left="-1276" w:right="-1339" w:firstLine="1276"/>
+        <w:jc w:val="both"/>
+        <w:rPr>
+          <w:rFonts w:ascii="Arial" w:hAnsi="Arial" w:cs="Arial"/>
+          <w:i/>
+          <w:color w:val="1A1A1A"/>
+          <w:sz w:val="20"/>
+          <w:szCs w:val="20"/>
+        </w:rPr>
+      </w:pPr>
+      <w:r>
+        <w:rPr>
+          <w:rFonts w:ascii="Arial" w:hAnsi="Arial" w:cs="Arial"/>
+          <w:i/>
+          <w:color w:val="1A1A1A"/>
+          <w:sz w:val="20"/>
+          <w:szCs w:val="20"/>
+        </w:rPr>
+        <w:t>Kathy Weimer, Rice University</w:t>
+      </w:r>
+    </w:p>
+    <w:p>
+      <w:pPr>
+        <w:pStyle w:val="ListParagraph"/>
+        <w:widowControl w:val="0"/>
+        <w:numPr>
+          <w:ilvl w:val="0"/>
+          <w:numId w:val="7"/>
+        </w:numPr>
+        <w:tabs>
+          <w:tab w:val="left" w:pos="220"/>
+          <w:tab w:val="left" w:pos="720"/>
+        </w:tabs>
+        <w:autoSpaceDE w:val="0"/>
+        <w:autoSpaceDN w:val="0"/>
+        <w:adjustRightInd w:val="0"/>
+        <w:ind w:left="-1276" w:right="-1339" w:firstLine="1276"/>
+        <w:jc w:val="both"/>
+        <w:rPr>
+          <w:rFonts w:ascii="Arial" w:hAnsi="Arial" w:cs="Arial"/>
+          <w:i/>
+          <w:color w:val="1A1A1A"/>
+          <w:sz w:val="20"/>
+          <w:szCs w:val="20"/>
+        </w:rPr>
+      </w:pPr>
+      <w:r>
+        <w:rPr>
+          <w:rFonts w:ascii="Arial" w:hAnsi="Arial" w:cs="Arial"/>
+          <w:i/>
+          <w:color w:val="1A1A1A"/>
+          <w:sz w:val="20"/>
+          <w:szCs w:val="20"/>
+        </w:rPr>
+        <w:t xml:space="preserve">Katherine McDonough, </w:t>
+      </w:r>
+      <w:proofErr w:type="spellStart"/>
+      <w:r>
+        <w:rPr>
+          <w:rFonts w:ascii="Arial" w:hAnsi="Arial" w:cs="Arial"/>
+          <w:i/>
+          <w:color w:val="1A1A1A"/>
+          <w:sz w:val="20"/>
+          <w:szCs w:val="20"/>
+        </w:rPr>
+        <w:t>Standford</w:t>
+      </w:r>
+      <w:proofErr w:type="spellEnd"/>
+      <w:r>
+        <w:rPr>
+          <w:rFonts w:ascii="Arial" w:hAnsi="Arial" w:cs="Arial"/>
+          <w:i/>
+          <w:color w:val="1A1A1A"/>
+          <w:sz w:val="20"/>
+          <w:szCs w:val="20"/>
+        </w:rPr>
+        <w:t xml:space="preserve"> University</w:t>
+      </w:r>
+    </w:p>
+    <w:p>
+      <w:pPr>
+        <w:pStyle w:val="ListParagraph"/>
+        <w:widowControl w:val="0"/>
+        <w:numPr>
+          <w:ilvl w:val="0"/>
+          <w:numId w:val="7"/>
+        </w:numPr>
+        <w:tabs>
+          <w:tab w:val="left" w:pos="220"/>
+          <w:tab w:val="left" w:pos="720"/>
+        </w:tabs>
+        <w:autoSpaceDE w:val="0"/>
+        <w:autoSpaceDN w:val="0"/>
+        <w:adjustRightInd w:val="0"/>
+        <w:ind w:left="-1276" w:right="-1339" w:firstLine="1276"/>
+        <w:jc w:val="both"/>
+        <w:rPr>
+          <w:rFonts w:ascii="Arial" w:hAnsi="Arial" w:cs="Arial"/>
+          <w:i/>
+          <w:color w:val="1A1A1A"/>
+          <w:sz w:val="20"/>
+          <w:szCs w:val="20"/>
+        </w:rPr>
+      </w:pPr>
+      <w:r>
+        <w:rPr>
+          <w:rFonts w:ascii="Arial" w:hAnsi="Arial" w:cs="Arial"/>
+          <w:i/>
+          <w:color w:val="1A1A1A"/>
+          <w:sz w:val="20"/>
+          <w:szCs w:val="20"/>
+        </w:rPr>
+        <w:t xml:space="preserve">Raquel </w:t>
+      </w:r>
+      <w:proofErr w:type="spellStart"/>
+      <w:r>
+        <w:rPr>
+          <w:rFonts w:ascii="Arial" w:hAnsi="Arial" w:cs="Arial"/>
+          <w:i/>
+          <w:color w:val="1A1A1A"/>
+          <w:sz w:val="20"/>
+          <w:szCs w:val="20"/>
+        </w:rPr>
+        <w:t>Liceras</w:t>
+      </w:r>
+      <w:proofErr w:type="spellEnd"/>
+      <w:r>
+        <w:rPr>
+          <w:rFonts w:ascii="Arial" w:hAnsi="Arial" w:cs="Arial"/>
+          <w:i/>
+          <w:color w:val="1A1A1A"/>
+          <w:sz w:val="20"/>
+          <w:szCs w:val="20"/>
+        </w:rPr>
+        <w:t xml:space="preserve">, </w:t>
+      </w:r>
+      <w:r>
+        <w:rPr>
+          <w:rFonts w:ascii="Arial" w:hAnsi="Arial" w:cs="Arial"/>
+          <w:i/>
+          <w:color w:val="1A1A1A"/>
+          <w:sz w:val="20"/>
+          <w:szCs w:val="20"/>
+        </w:rPr>
+        <w:t>Lancaster University</w:t>
+      </w:r>
+    </w:p>
+    <w:p>
+      <w:pPr>
+        <w:pStyle w:val="ListParagraph"/>
+        <w:widowControl w:val="0"/>
+        <w:numPr>
+          <w:ilvl w:val="0"/>
+          <w:numId w:val="7"/>
+        </w:numPr>
+        <w:tabs>
+          <w:tab w:val="left" w:pos="220"/>
+          <w:tab w:val="left" w:pos="720"/>
+        </w:tabs>
+        <w:autoSpaceDE w:val="0"/>
+        <w:autoSpaceDN w:val="0"/>
+        <w:adjustRightInd w:val="0"/>
+        <w:ind w:left="-1276" w:right="-1339" w:firstLine="1276"/>
+        <w:jc w:val="both"/>
+        <w:rPr>
+          <w:rFonts w:ascii="Arial" w:hAnsi="Arial" w:cs="Arial"/>
+          <w:i/>
+          <w:color w:val="1A1A1A"/>
+          <w:sz w:val="20"/>
+          <w:szCs w:val="20"/>
+        </w:rPr>
+      </w:pPr>
+      <w:r>
+        <w:rPr>
+          <w:rFonts w:ascii="Arial" w:hAnsi="Arial" w:cs="Arial"/>
+          <w:i/>
+          <w:color w:val="1A1A1A"/>
+          <w:sz w:val="20"/>
+          <w:szCs w:val="20"/>
+        </w:rPr>
+        <w:t xml:space="preserve">Thomas C. Van </w:t>
+      </w:r>
+      <w:proofErr w:type="spellStart"/>
+      <w:r>
+        <w:rPr>
+          <w:rFonts w:ascii="Arial" w:hAnsi="Arial" w:cs="Arial"/>
+          <w:i/>
+          <w:color w:val="1A1A1A"/>
+          <w:sz w:val="20"/>
+          <w:szCs w:val="20"/>
+        </w:rPr>
+        <w:t>Dijk</w:t>
+      </w:r>
+      <w:proofErr w:type="spellEnd"/>
+      <w:r>
+        <w:rPr>
+          <w:rFonts w:ascii="Arial" w:hAnsi="Arial" w:cs="Arial"/>
+          <w:i/>
+          <w:color w:val="1A1A1A"/>
+          <w:sz w:val="20"/>
+          <w:szCs w:val="20"/>
+        </w:rPr>
+        <w:t xml:space="preserve">, University of </w:t>
+      </w:r>
+      <w:proofErr w:type="spellStart"/>
+      <w:r>
+        <w:rPr>
+          <w:rFonts w:ascii="Arial" w:hAnsi="Arial" w:cs="Arial"/>
+          <w:i/>
+          <w:color w:val="1A1A1A"/>
+          <w:sz w:val="20"/>
+          <w:szCs w:val="20"/>
+        </w:rPr>
+        <w:t>Wuerzburg</w:t>
+      </w:r>
+      <w:proofErr w:type="spellEnd"/>
     </w:p>
     <w:p>
       <w:pPr>
@@ -3001,16 +3539,16 @@
         <w:rPr>
           <w:rFonts w:ascii="Arial" w:hAnsi="Arial" w:cs="Arial"/>
           <w:color w:val="1A1A1A"/>
-          <w:sz w:val="22"/>
-          <w:szCs w:val="22"/>
-        </w:rPr>
-      </w:pPr>
-      <w:r>
-        <w:rPr>
-          <w:rFonts w:ascii="Arial" w:hAnsi="Arial" w:cs="Arial"/>
-          <w:color w:val="1A1A1A"/>
-          <w:sz w:val="22"/>
-          <w:szCs w:val="22"/>
+          <w:sz w:val="20"/>
+          <w:szCs w:val="20"/>
+        </w:rPr>
+      </w:pPr>
+      <w:r>
+        <w:rPr>
+          <w:rFonts w:ascii="Arial" w:hAnsi="Arial" w:cs="Arial"/>
+          <w:color w:val="1A1A1A"/>
+          <w:sz w:val="20"/>
+          <w:szCs w:val="20"/>
         </w:rPr>
         <w:t xml:space="preserve">Deadline for submission: </w:t>
       </w:r>
@@ -3018,8 +3556,8 @@
         <w:rPr>
           <w:rFonts w:ascii="Arial" w:hAnsi="Arial" w:cs="Arial"/>
           <w:color w:val="1A1A1A"/>
-          <w:sz w:val="22"/>
-          <w:szCs w:val="22"/>
+          <w:sz w:val="20"/>
+          <w:szCs w:val="20"/>
         </w:rPr>
         <w:t>7</w:t>
       </w:r>
@@ -3027,8 +3565,8 @@
         <w:rPr>
           <w:rFonts w:ascii="Arial" w:hAnsi="Arial" w:cs="Arial"/>
           <w:color w:val="1A1A1A"/>
-          <w:sz w:val="22"/>
-          <w:szCs w:val="22"/>
+          <w:sz w:val="20"/>
+          <w:szCs w:val="20"/>
           <w:vertAlign w:val="superscript"/>
         </w:rPr>
         <w:t>th</w:t>
@@ -3037,8 +3575,8 @@
         <w:rPr>
           <w:rFonts w:ascii="Arial" w:hAnsi="Arial" w:cs="Arial"/>
           <w:color w:val="1A1A1A"/>
-          <w:sz w:val="22"/>
-          <w:szCs w:val="22"/>
+          <w:sz w:val="20"/>
+          <w:szCs w:val="20"/>
         </w:rPr>
         <w:t xml:space="preserve"> September, 2018</w:t>
       </w:r>
@@ -3063,16 +3601,16 @@
         <w:rPr>
           <w:rFonts w:ascii="Arial" w:hAnsi="Arial" w:cs="Arial"/>
           <w:color w:val="1A1A1A"/>
-          <w:sz w:val="22"/>
-          <w:szCs w:val="22"/>
-        </w:rPr>
-      </w:pPr>
-      <w:r>
-        <w:rPr>
-          <w:rFonts w:ascii="Arial" w:hAnsi="Arial" w:cs="Arial"/>
-          <w:color w:val="1A1A1A"/>
-          <w:sz w:val="22"/>
-          <w:szCs w:val="22"/>
+          <w:sz w:val="20"/>
+          <w:szCs w:val="20"/>
+        </w:rPr>
+      </w:pPr>
+      <w:r>
+        <w:rPr>
+          <w:rFonts w:ascii="Arial" w:hAnsi="Arial" w:cs="Arial"/>
+          <w:color w:val="1A1A1A"/>
+          <w:sz w:val="20"/>
+          <w:szCs w:val="20"/>
         </w:rPr>
         <w:t>Decisions to authors: 2</w:t>
       </w:r>
@@ -3080,8 +3618,8 @@
         <w:rPr>
           <w:rFonts w:ascii="Arial" w:hAnsi="Arial" w:cs="Arial"/>
           <w:color w:val="1A1A1A"/>
-          <w:sz w:val="22"/>
-          <w:szCs w:val="22"/>
+          <w:sz w:val="20"/>
+          <w:szCs w:val="20"/>
         </w:rPr>
         <w:t>8</w:t>
       </w:r>
@@ -3089,8 +3627,8 @@
         <w:rPr>
           <w:rFonts w:ascii="Arial" w:hAnsi="Arial" w:cs="Arial"/>
           <w:color w:val="1A1A1A"/>
-          <w:sz w:val="22"/>
-          <w:szCs w:val="22"/>
+          <w:sz w:val="20"/>
+          <w:szCs w:val="20"/>
           <w:vertAlign w:val="superscript"/>
         </w:rPr>
         <w:t>rd</w:t>
@@ -3099,8 +3637,8 @@
         <w:rPr>
           <w:rFonts w:ascii="Arial" w:hAnsi="Arial" w:cs="Arial"/>
           <w:color w:val="1A1A1A"/>
-          <w:sz w:val="22"/>
-          <w:szCs w:val="22"/>
+          <w:sz w:val="20"/>
+          <w:szCs w:val="20"/>
         </w:rPr>
         <w:t xml:space="preserve"> September, 2018</w:t>
       </w:r>
@@ -3125,16 +3663,16 @@
         <w:rPr>
           <w:rFonts w:ascii="Arial" w:hAnsi="Arial" w:cs="Arial"/>
           <w:color w:val="1A1A1A"/>
-          <w:sz w:val="22"/>
-          <w:szCs w:val="22"/>
-        </w:rPr>
-      </w:pPr>
-      <w:r>
-        <w:rPr>
-          <w:rFonts w:ascii="Arial" w:hAnsi="Arial" w:cs="Arial"/>
-          <w:color w:val="1A1A1A"/>
-          <w:sz w:val="22"/>
-          <w:szCs w:val="22"/>
+          <w:sz w:val="20"/>
+          <w:szCs w:val="20"/>
+        </w:rPr>
+      </w:pPr>
+      <w:r>
+        <w:rPr>
+          <w:rFonts w:ascii="Arial" w:hAnsi="Arial" w:cs="Arial"/>
+          <w:color w:val="1A1A1A"/>
+          <w:sz w:val="20"/>
+          <w:szCs w:val="20"/>
         </w:rPr>
         <w:t>Camera ready versions ready: 7</w:t>
       </w:r>
@@ -3142,8 +3680,8 @@
         <w:rPr>
           <w:rFonts w:ascii="Arial" w:hAnsi="Arial" w:cs="Arial"/>
           <w:color w:val="1A1A1A"/>
-          <w:sz w:val="22"/>
-          <w:szCs w:val="22"/>
+          <w:sz w:val="20"/>
+          <w:szCs w:val="20"/>
           <w:vertAlign w:val="superscript"/>
         </w:rPr>
         <w:t>8</w:t>
@@ -3152,8 +3690,8 @@
         <w:rPr>
           <w:rFonts w:ascii="Arial" w:hAnsi="Arial" w:cs="Arial"/>
           <w:color w:val="1A1A1A"/>
-          <w:sz w:val="22"/>
-          <w:szCs w:val="22"/>
+          <w:sz w:val="20"/>
+          <w:szCs w:val="20"/>
           <w:vertAlign w:val="superscript"/>
         </w:rPr>
         <w:t>h</w:t>
@@ -3162,8 +3700,8 @@
         <w:rPr>
           <w:rFonts w:ascii="Arial" w:hAnsi="Arial" w:cs="Arial"/>
           <w:color w:val="1A1A1A"/>
-          <w:sz w:val="22"/>
-          <w:szCs w:val="22"/>
+          <w:sz w:val="20"/>
+          <w:szCs w:val="20"/>
         </w:rPr>
         <w:t xml:space="preserve"> October, 2018</w:t>
       </w:r>
@@ -3188,16 +3726,16 @@
         <w:rPr>
           <w:rFonts w:ascii="Arial" w:hAnsi="Arial" w:cs="Arial"/>
           <w:color w:val="1A1A1A"/>
-          <w:sz w:val="22"/>
-          <w:szCs w:val="22"/>
-        </w:rPr>
-      </w:pPr>
-      <w:r>
-        <w:rPr>
-          <w:rFonts w:ascii="Arial" w:hAnsi="Arial" w:cs="Arial"/>
-          <w:color w:val="1A1A1A"/>
-          <w:sz w:val="22"/>
-          <w:szCs w:val="22"/>
+          <w:sz w:val="20"/>
+          <w:szCs w:val="20"/>
+        </w:rPr>
+      </w:pPr>
+      <w:r>
+        <w:rPr>
+          <w:rFonts w:ascii="Arial" w:hAnsi="Arial" w:cs="Arial"/>
+          <w:color w:val="1A1A1A"/>
+          <w:sz w:val="20"/>
+          <w:szCs w:val="20"/>
         </w:rPr>
         <w:t xml:space="preserve">Workshop: </w:t>
       </w:r>
@@ -3205,8 +3743,8 @@
         <w:rPr>
           <w:rFonts w:ascii="Arial" w:hAnsi="Arial" w:cs="Arial"/>
           <w:color w:val="1A1A1A"/>
-          <w:sz w:val="22"/>
-          <w:szCs w:val="22"/>
+          <w:sz w:val="20"/>
+          <w:szCs w:val="20"/>
         </w:rPr>
         <w:t>6</w:t>
       </w:r>
@@ -3214,8 +3752,8 @@
         <w:rPr>
           <w:rFonts w:ascii="Arial" w:hAnsi="Arial" w:cs="Arial"/>
           <w:color w:val="1A1A1A"/>
-          <w:sz w:val="22"/>
-          <w:szCs w:val="22"/>
+          <w:sz w:val="20"/>
+          <w:szCs w:val="20"/>
           <w:vertAlign w:val="superscript"/>
         </w:rPr>
         <w:t>th</w:t>
@@ -3224,8 +3762,8 @@
         <w:rPr>
           <w:rFonts w:ascii="Arial" w:hAnsi="Arial" w:cs="Arial"/>
           <w:color w:val="1A1A1A"/>
-          <w:sz w:val="22"/>
-          <w:szCs w:val="22"/>
+          <w:sz w:val="20"/>
+          <w:szCs w:val="20"/>
         </w:rPr>
         <w:t xml:space="preserve"> November, 2018</w:t>
       </w:r>
@@ -3402,8 +3940,8 @@
         <w:rPr>
           <w:rFonts w:ascii="Arial" w:hAnsi="Arial" w:cs="Arial"/>
           <w:color w:val="1A1A1A"/>
-          <w:sz w:val="22"/>
-          <w:szCs w:val="22"/>
+          <w:sz w:val="10"/>
+          <w:szCs w:val="10"/>
         </w:rPr>
       </w:pPr>
     </w:p>
@@ -3441,25 +3979,70 @@
           <w:sz w:val="22"/>
           <w:szCs w:val="22"/>
         </w:rPr>
-        <w:t xml:space="preserve"> have information on the histo</w:t>
-      </w:r>
-      <w:r>
-        <w:rPr>
-          <w:rFonts w:ascii="Arial" w:hAnsi="Arial" w:cs="Arial"/>
-          <w:color w:val="1A1A1A"/>
-          <w:sz w:val="22"/>
-          <w:szCs w:val="22"/>
-        </w:rPr>
-        <w:t>rical numbers of participants for</w:t>
-      </w:r>
-      <w:r>
-        <w:rPr>
-          <w:rFonts w:ascii="Arial" w:hAnsi="Arial" w:cs="Arial"/>
-          <w:color w:val="1A1A1A"/>
-          <w:sz w:val="22"/>
-          <w:szCs w:val="22"/>
-        </w:rPr>
-        <w:t xml:space="preserve"> related events. In June 2015, Prof. Lincoln Mullen organized a Spatial Humanities workshop at George Mason University, which </w:t>
+        <w:t xml:space="preserve"> have </w:t>
+      </w:r>
+      <w:r>
+        <w:rPr>
+          <w:rFonts w:ascii="Arial" w:hAnsi="Arial" w:cs="Arial"/>
+          <w:color w:val="1A1A1A"/>
+          <w:sz w:val="22"/>
+          <w:szCs w:val="22"/>
+        </w:rPr>
+        <w:t>numbers of participants for</w:t>
+      </w:r>
+      <w:r>
+        <w:rPr>
+          <w:rFonts w:ascii="Arial" w:hAnsi="Arial" w:cs="Arial"/>
+          <w:color w:val="1A1A1A"/>
+          <w:sz w:val="22"/>
+          <w:szCs w:val="22"/>
+        </w:rPr>
+        <w:t xml:space="preserve"> related events. </w:t>
+      </w:r>
+      <w:r>
+        <w:rPr>
+          <w:rFonts w:ascii="Arial" w:hAnsi="Arial" w:cs="Arial"/>
+          <w:color w:val="1A1A1A"/>
+          <w:sz w:val="22"/>
+          <w:szCs w:val="22"/>
+        </w:rPr>
+        <w:t xml:space="preserve">In September </w:t>
+      </w:r>
+      <w:r>
+        <w:rPr>
+          <w:rFonts w:ascii="Arial" w:hAnsi="Arial" w:cs="Arial"/>
+          <w:color w:val="1A1A1A"/>
+          <w:sz w:val="22"/>
+          <w:szCs w:val="22"/>
+        </w:rPr>
+        <w:t xml:space="preserve">2018, Lancaster University will host the Spatial Humanities </w:t>
+      </w:r>
+      <w:r>
+        <w:rPr>
+          <w:rFonts w:ascii="Arial" w:hAnsi="Arial" w:cs="Arial"/>
+          <w:color w:val="1A1A1A"/>
+          <w:sz w:val="22"/>
+          <w:szCs w:val="22"/>
+        </w:rPr>
+        <w:t>C</w:t>
+      </w:r>
+      <w:r>
+        <w:rPr>
+          <w:rFonts w:ascii="Arial" w:hAnsi="Arial" w:cs="Arial"/>
+          <w:color w:val="1A1A1A"/>
+          <w:sz w:val="22"/>
+          <w:szCs w:val="22"/>
+        </w:rPr>
+        <w:t xml:space="preserve">onference with more than 70 paper submissions. </w:t>
+      </w:r>
+      <w:r>
+        <w:rPr>
+          <w:rFonts w:ascii="Arial" w:hAnsi="Arial" w:cs="Arial"/>
+          <w:color w:val="1A1A1A"/>
+          <w:sz w:val="22"/>
+          <w:szCs w:val="22"/>
+        </w:rPr>
+        <w:t xml:space="preserve">In June 2015, Prof. Lincoln Mullen organized a Spatial Humanities workshop at George Mason University, which </w:t>
       </w:r>
       <w:r>
         <w:rPr>
@@ -3619,7 +4202,7 @@
     </w:p>
     <w:sectPr>
       <w:pgSz w:w="11900" w:h="16840"/>
-      <w:pgMar w:top="567" w:right="1800" w:bottom="568" w:left="1800" w:header="708" w:footer="708" w:gutter="0"/>
+      <w:pgMar w:top="426" w:right="1800" w:bottom="284" w:left="1800" w:header="708" w:footer="708" w:gutter="0"/>
       <w:cols w:space="708"/>
       <w:docGrid w:linePitch="360"/>
     </w:sectPr>

</xml_diff>

<commit_message>
Changed to 2018 version of the website.
</commit_message>
<xml_diff>
--- a/workshop-proposal.docx
+++ b/workshop-proposal.docx
@@ -376,27 +376,7 @@
           <w:sz w:val="22"/>
           <w:szCs w:val="22"/>
         </w:rPr>
-        <w:t xml:space="preserve">ethods from the standard toolset of geographic information systems (e.g., computation of viewsheds and zones of influence, least-cost path analysis, mass-preserving areal weighting and </w:t>
-      </w:r>
-      <w:proofErr w:type="spellStart"/>
-      <w:r>
-        <w:rPr>
-          <w:rFonts w:ascii="Arial" w:hAnsi="Arial" w:cs="Arial"/>
-          <w:color w:val="1A1A1A"/>
-          <w:sz w:val="22"/>
-          <w:szCs w:val="22"/>
-        </w:rPr>
-        <w:t>dasymetric</w:t>
-      </w:r>
-      <w:proofErr w:type="spellEnd"/>
-      <w:r>
-        <w:rPr>
-          <w:rFonts w:ascii="Arial" w:hAnsi="Arial" w:cs="Arial"/>
-          <w:color w:val="1A1A1A"/>
-          <w:sz w:val="22"/>
-          <w:szCs w:val="22"/>
-        </w:rPr>
-        <w:t xml:space="preserve"> mapping, terrain classification according to land coverage or land use, different types of thematic cartography techniques, etc.) have been successfully employed to analyze the geographies </w:t>
+        <w:t xml:space="preserve">ethods from the standard toolset of geographic information systems (e.g., computation of viewsheds and zones of influence, least-cost path analysis, mass-preserving areal weighting and dasymetric mapping, terrain classification according to land coverage or land use, different types of thematic cartography techniques, etc.) have been successfully employed to analyze the geographies </w:t>
       </w:r>
       <w:r>
         <w:rPr>
@@ -787,7 +767,25 @@
           <w:sz w:val="22"/>
           <w:szCs w:val="22"/>
         </w:rPr>
-        <w:t>Historical geographical information systems</w:t>
+        <w:t xml:space="preserve">Historical </w:t>
+      </w:r>
+      <w:r>
+        <w:rPr>
+          <w:rFonts w:ascii="Arial" w:hAnsi="Arial" w:cs="Arial"/>
+          <w:color w:val="1A1A1A"/>
+          <w:sz w:val="22"/>
+          <w:szCs w:val="22"/>
+        </w:rPr>
+        <w:t xml:space="preserve">and literary </w:t>
+      </w:r>
+      <w:r>
+        <w:rPr>
+          <w:rFonts w:ascii="Arial" w:hAnsi="Arial" w:cs="Arial"/>
+          <w:color w:val="1A1A1A"/>
+          <w:sz w:val="22"/>
+          <w:szCs w:val="22"/>
+        </w:rPr>
+        <w:t>geographical information systems</w:t>
       </w:r>
     </w:p>
     <w:p>
@@ -814,25 +812,14 @@
           <w:szCs w:val="22"/>
         </w:rPr>
       </w:pPr>
-      <w:proofErr w:type="spellStart"/>
-      <w:r>
-        <w:rPr>
-          <w:rFonts w:ascii="Arial" w:hAnsi="Arial" w:cs="Arial"/>
-          <w:color w:val="1A1A1A"/>
-          <w:sz w:val="22"/>
-          <w:szCs w:val="22"/>
-        </w:rPr>
-        <w:t>Spatio</w:t>
-      </w:r>
-      <w:proofErr w:type="spellEnd"/>
-      <w:r>
-        <w:rPr>
-          <w:rFonts w:ascii="Arial" w:hAnsi="Arial" w:cs="Arial"/>
-          <w:color w:val="1A1A1A"/>
-          <w:sz w:val="22"/>
-          <w:szCs w:val="22"/>
-        </w:rPr>
-        <w:t>-temporal network analysis in the humanities</w:t>
+      <w:r>
+        <w:rPr>
+          <w:rFonts w:ascii="Arial" w:hAnsi="Arial" w:cs="Arial"/>
+          <w:color w:val="1A1A1A"/>
+          <w:sz w:val="22"/>
+          <w:szCs w:val="22"/>
+        </w:rPr>
+        <w:t>Spatio-temporal network analysis in the humanities</w:t>
       </w:r>
     </w:p>
     <w:p>
@@ -968,27 +955,7 @@
           <w:sz w:val="22"/>
           <w:szCs w:val="22"/>
         </w:rPr>
-        <w:t xml:space="preserve">Spatial and </w:t>
-      </w:r>
-      <w:proofErr w:type="spellStart"/>
-      <w:r>
-        <w:rPr>
-          <w:rFonts w:ascii="Arial" w:hAnsi="Arial" w:cs="Arial"/>
-          <w:color w:val="1A1A1A"/>
-          <w:sz w:val="22"/>
-          <w:szCs w:val="22"/>
-        </w:rPr>
-        <w:t>spatio</w:t>
-      </w:r>
-      <w:proofErr w:type="spellEnd"/>
-      <w:r>
-        <w:rPr>
-          <w:rFonts w:ascii="Arial" w:hAnsi="Arial" w:cs="Arial"/>
-          <w:color w:val="1A1A1A"/>
-          <w:sz w:val="22"/>
-          <w:szCs w:val="22"/>
-        </w:rPr>
-        <w:t>-temporal analysis of humanities data</w:t>
+        <w:t>Spatial and spatio-temporal analysis of humanities data</w:t>
       </w:r>
     </w:p>
     <w:p>
@@ -1056,27 +1023,7 @@
           <w:sz w:val="22"/>
           <w:szCs w:val="22"/>
         </w:rPr>
-        <w:t xml:space="preserve">Handling vague and imprecise historical </w:t>
-      </w:r>
-      <w:proofErr w:type="spellStart"/>
-      <w:r>
-        <w:rPr>
-          <w:rFonts w:ascii="Arial" w:hAnsi="Arial" w:cs="Arial"/>
-          <w:color w:val="1A1A1A"/>
-          <w:sz w:val="22"/>
-          <w:szCs w:val="22"/>
-        </w:rPr>
-        <w:t>spatio</w:t>
-      </w:r>
-      <w:proofErr w:type="spellEnd"/>
-      <w:r>
-        <w:rPr>
-          <w:rFonts w:ascii="Arial" w:hAnsi="Arial" w:cs="Arial"/>
-          <w:color w:val="1A1A1A"/>
-          <w:sz w:val="22"/>
-          <w:szCs w:val="22"/>
-        </w:rPr>
-        <w:t>-temporal data</w:t>
+        <w:t>Handling vague and imprecise historical spatio-temporal data</w:t>
       </w:r>
     </w:p>
     <w:p>
@@ -1751,8 +1698,6 @@
         </w:rPr>
         <w:t xml:space="preserve">and individuals shown </w:t>
       </w:r>
-      <w:bookmarkStart w:id="0" w:name="_GoBack"/>
-      <w:bookmarkEnd w:id="0"/>
       <w:r>
         <w:rPr>
           <w:rFonts w:ascii="Arial" w:hAnsi="Arial" w:cs="Arial"/>
@@ -1955,27 +1900,7 @@
           <w:sz w:val="20"/>
           <w:szCs w:val="20"/>
         </w:rPr>
-        <w:t xml:space="preserve">Andrea </w:t>
-      </w:r>
-      <w:proofErr w:type="spellStart"/>
-      <w:r>
-        <w:rPr>
-          <w:rFonts w:ascii="Arial" w:hAnsi="Arial" w:cs="Arial"/>
-          <w:color w:val="1A1A1A"/>
-          <w:sz w:val="20"/>
-          <w:szCs w:val="20"/>
-        </w:rPr>
-        <w:t>Ballatore</w:t>
-      </w:r>
-      <w:proofErr w:type="spellEnd"/>
-      <w:r>
-        <w:rPr>
-          <w:rFonts w:ascii="Arial" w:hAnsi="Arial" w:cs="Arial"/>
-          <w:color w:val="1A1A1A"/>
-          <w:sz w:val="20"/>
-          <w:szCs w:val="20"/>
-        </w:rPr>
-        <w:t>, University of London</w:t>
+        <w:t>Andrea Ballatore, University of London</w:t>
       </w:r>
     </w:p>
     <w:p>
@@ -2052,7 +1977,16 @@
           <w:sz w:val="20"/>
           <w:szCs w:val="20"/>
         </w:rPr>
-        <w:t>Karl Grossner, World Heritage Web</w:t>
+        <w:t xml:space="preserve">Karl Grossner, </w:t>
+      </w:r>
+      <w:r>
+        <w:rPr>
+          <w:rFonts w:ascii="Arial" w:hAnsi="Arial" w:cs="Arial"/>
+          <w:color w:val="1A1A1A"/>
+          <w:sz w:val="20"/>
+          <w:szCs w:val="20"/>
+        </w:rPr>
+        <w:t>University of Pittsburgh</w:t>
       </w:r>
     </w:p>
     <w:p>
@@ -2147,45 +2081,14 @@
           <w:szCs w:val="20"/>
         </w:rPr>
       </w:pPr>
-      <w:proofErr w:type="spellStart"/>
-      <w:r>
-        <w:rPr>
-          <w:rFonts w:ascii="Arial" w:hAnsi="Arial" w:cs="Arial"/>
-          <w:color w:val="1A1A1A"/>
-          <w:sz w:val="20"/>
-          <w:szCs w:val="20"/>
-        </w:rPr>
-        <w:t>Ludovic</w:t>
-      </w:r>
-      <w:proofErr w:type="spellEnd"/>
-      <w:r>
-        <w:rPr>
-          <w:rFonts w:ascii="Arial" w:hAnsi="Arial" w:cs="Arial"/>
-          <w:color w:val="1A1A1A"/>
-          <w:sz w:val="20"/>
-          <w:szCs w:val="20"/>
-        </w:rPr>
-        <w:t xml:space="preserve"> </w:t>
-      </w:r>
-      <w:proofErr w:type="spellStart"/>
-      <w:r>
-        <w:rPr>
-          <w:rFonts w:ascii="Arial" w:hAnsi="Arial" w:cs="Arial"/>
-          <w:color w:val="1A1A1A"/>
-          <w:sz w:val="20"/>
-          <w:szCs w:val="20"/>
-        </w:rPr>
-        <w:t>Moncla</w:t>
-      </w:r>
-      <w:proofErr w:type="spellEnd"/>
-      <w:r>
-        <w:rPr>
-          <w:rFonts w:ascii="Arial" w:hAnsi="Arial" w:cs="Arial"/>
-          <w:color w:val="1A1A1A"/>
-          <w:sz w:val="20"/>
-          <w:szCs w:val="20"/>
-        </w:rPr>
-        <w:t>, French Naval Academy Research Institute</w:t>
+      <w:r>
+        <w:rPr>
+          <w:rFonts w:ascii="Arial" w:hAnsi="Arial" w:cs="Arial"/>
+          <w:color w:val="1A1A1A"/>
+          <w:sz w:val="20"/>
+          <w:szCs w:val="20"/>
+        </w:rPr>
+        <w:t>Ludovic Moncla, French Naval Academy Research Institute</w:t>
       </w:r>
     </w:p>
     <w:p>
@@ -2450,45 +2353,14 @@
           <w:szCs w:val="20"/>
         </w:rPr>
       </w:pPr>
-      <w:proofErr w:type="spellStart"/>
-      <w:r>
-        <w:rPr>
-          <w:rFonts w:ascii="Arial" w:hAnsi="Arial" w:cs="Arial"/>
-          <w:color w:val="1A1A1A"/>
-          <w:sz w:val="20"/>
-          <w:szCs w:val="20"/>
-        </w:rPr>
-        <w:t>Asanobu</w:t>
-      </w:r>
-      <w:proofErr w:type="spellEnd"/>
-      <w:r>
-        <w:rPr>
-          <w:rFonts w:ascii="Arial" w:hAnsi="Arial" w:cs="Arial"/>
-          <w:color w:val="1A1A1A"/>
-          <w:sz w:val="20"/>
-          <w:szCs w:val="20"/>
-        </w:rPr>
-        <w:t xml:space="preserve"> </w:t>
-      </w:r>
-      <w:proofErr w:type="spellStart"/>
-      <w:r>
-        <w:rPr>
-          <w:rFonts w:ascii="Arial" w:hAnsi="Arial" w:cs="Arial"/>
-          <w:color w:val="1A1A1A"/>
-          <w:sz w:val="20"/>
-          <w:szCs w:val="20"/>
-        </w:rPr>
-        <w:t>Kitamoto</w:t>
-      </w:r>
-      <w:proofErr w:type="spellEnd"/>
-      <w:r>
-        <w:rPr>
-          <w:rFonts w:ascii="Arial" w:hAnsi="Arial" w:cs="Arial"/>
-          <w:color w:val="1A1A1A"/>
-          <w:sz w:val="20"/>
-          <w:szCs w:val="20"/>
-        </w:rPr>
-        <w:t>, National Institute of Informatics</w:t>
+      <w:r>
+        <w:rPr>
+          <w:rFonts w:ascii="Arial" w:hAnsi="Arial" w:cs="Arial"/>
+          <w:color w:val="1A1A1A"/>
+          <w:sz w:val="20"/>
+          <w:szCs w:val="20"/>
+        </w:rPr>
+        <w:t>Asanobu Kitamoto, National Institute of Informatics</w:t>
       </w:r>
       <w:r>
         <w:rPr>
@@ -2601,45 +2473,14 @@
           <w:szCs w:val="20"/>
         </w:rPr>
       </w:pPr>
-      <w:proofErr w:type="spellStart"/>
-      <w:r>
-        <w:rPr>
-          <w:rFonts w:ascii="Arial" w:hAnsi="Arial" w:cs="Arial"/>
-          <w:color w:val="1A1A1A"/>
-          <w:sz w:val="20"/>
-          <w:szCs w:val="20"/>
-        </w:rPr>
-        <w:t>Curdin</w:t>
-      </w:r>
-      <w:proofErr w:type="spellEnd"/>
-      <w:r>
-        <w:rPr>
-          <w:rFonts w:ascii="Arial" w:hAnsi="Arial" w:cs="Arial"/>
-          <w:color w:val="1A1A1A"/>
-          <w:sz w:val="20"/>
-          <w:szCs w:val="20"/>
-        </w:rPr>
-        <w:t xml:space="preserve"> </w:t>
-      </w:r>
-      <w:proofErr w:type="spellStart"/>
-      <w:r>
-        <w:rPr>
-          <w:rFonts w:ascii="Arial" w:hAnsi="Arial" w:cs="Arial"/>
-          <w:color w:val="1A1A1A"/>
-          <w:sz w:val="20"/>
-          <w:szCs w:val="20"/>
-        </w:rPr>
-        <w:t>Derungs</w:t>
-      </w:r>
-      <w:proofErr w:type="spellEnd"/>
-      <w:r>
-        <w:rPr>
-          <w:rFonts w:ascii="Arial" w:hAnsi="Arial" w:cs="Arial"/>
-          <w:color w:val="1A1A1A"/>
-          <w:sz w:val="20"/>
-          <w:szCs w:val="20"/>
-        </w:rPr>
-        <w:t>, University of Zurich</w:t>
+      <w:r>
+        <w:rPr>
+          <w:rFonts w:ascii="Arial" w:hAnsi="Arial" w:cs="Arial"/>
+          <w:color w:val="1A1A1A"/>
+          <w:sz w:val="20"/>
+          <w:szCs w:val="20"/>
+        </w:rPr>
+        <w:t>Curdin Derungs, University of Zurich</w:t>
       </w:r>
     </w:p>
     <w:p>
@@ -2701,7 +2542,6 @@
           <w:szCs w:val="20"/>
         </w:rPr>
       </w:pPr>
-      <w:proofErr w:type="spellStart"/>
       <w:r>
         <w:rPr>
           <w:rFonts w:ascii="Arial" w:hAnsi="Arial" w:cs="Arial"/>
@@ -2710,9 +2550,8 @@
           <w:sz w:val="20"/>
           <w:szCs w:val="20"/>
         </w:rPr>
-        <w:t>Yiangjie</w:t>
-      </w:r>
-      <w:proofErr w:type="spellEnd"/>
+        <w:t>Yingjie</w:t>
+      </w:r>
       <w:r>
         <w:rPr>
           <w:rFonts w:ascii="Arial" w:hAnsi="Arial" w:cs="Arial"/>
@@ -2812,29 +2651,7 @@
           <w:sz w:val="20"/>
           <w:szCs w:val="20"/>
         </w:rPr>
-        <w:t>Xavier Rubio-</w:t>
-      </w:r>
-      <w:proofErr w:type="spellStart"/>
-      <w:r>
-        <w:rPr>
-          <w:rFonts w:ascii="Arial" w:hAnsi="Arial" w:cs="Arial"/>
-          <w:i/>
-          <w:color w:val="1A1A1A"/>
-          <w:sz w:val="20"/>
-          <w:szCs w:val="20"/>
-        </w:rPr>
-        <w:t>Campillo</w:t>
-      </w:r>
-      <w:proofErr w:type="spellEnd"/>
-      <w:r>
-        <w:rPr>
-          <w:rFonts w:ascii="Arial" w:hAnsi="Arial" w:cs="Arial"/>
-          <w:i/>
-          <w:color w:val="1A1A1A"/>
-          <w:sz w:val="20"/>
-          <w:szCs w:val="20"/>
-        </w:rPr>
-        <w:t>, Edinburgh University</w:t>
+        <w:t>Xavier Rubio-Campillo, Edinburgh University</w:t>
       </w:r>
     </w:p>
     <w:p>
@@ -2870,9 +2687,8 @@
           <w:sz w:val="20"/>
           <w:szCs w:val="20"/>
         </w:rPr>
-        <w:t xml:space="preserve">Philip </w:t>
-      </w:r>
-      <w:proofErr w:type="spellStart"/>
+        <w:t>P</w:t>
+      </w:r>
       <w:r>
         <w:rPr>
           <w:rFonts w:ascii="Arial" w:hAnsi="Arial" w:cs="Arial"/>
@@ -2881,41 +2697,10 @@
           <w:sz w:val="20"/>
           <w:szCs w:val="20"/>
         </w:rPr>
-        <w:t>Verhagen</w:t>
-      </w:r>
-      <w:proofErr w:type="spellEnd"/>
-      <w:r>
-        <w:rPr>
-          <w:rFonts w:ascii="Arial" w:hAnsi="Arial" w:cs="Arial"/>
-          <w:i/>
-          <w:color w:val="1A1A1A"/>
-          <w:sz w:val="20"/>
-          <w:szCs w:val="20"/>
-        </w:rPr>
-        <w:t xml:space="preserve">, </w:t>
-      </w:r>
-      <w:proofErr w:type="spellStart"/>
-      <w:r>
-        <w:rPr>
-          <w:rFonts w:ascii="Arial" w:hAnsi="Arial" w:cs="Arial"/>
-          <w:i/>
-          <w:color w:val="1A1A1A"/>
-          <w:sz w:val="20"/>
-          <w:szCs w:val="20"/>
-        </w:rPr>
-        <w:t>Vryje</w:t>
-      </w:r>
-      <w:proofErr w:type="spellEnd"/>
-      <w:r>
-        <w:rPr>
-          <w:rFonts w:ascii="Arial" w:hAnsi="Arial" w:cs="Arial"/>
-          <w:i/>
-          <w:color w:val="1A1A1A"/>
-          <w:sz w:val="20"/>
-          <w:szCs w:val="20"/>
-        </w:rPr>
-        <w:t xml:space="preserve"> University</w:t>
-      </w:r>
+        <w:t>hilip Verhagen, Vrije Universiteit Amsterdam</w:t>
+      </w:r>
+      <w:bookmarkStart w:id="0" w:name="_GoBack"/>
+      <w:bookmarkEnd w:id="0"/>
     </w:p>
     <w:p>
       <w:pPr>
@@ -2950,86 +2735,8 @@
           <w:sz w:val="20"/>
           <w:szCs w:val="20"/>
         </w:rPr>
-        <w:t xml:space="preserve">Carmen Brando, </w:t>
-      </w:r>
-      <w:proofErr w:type="spellStart"/>
-      <w:r>
-        <w:rPr>
-          <w:rFonts w:ascii="Arial" w:hAnsi="Arial" w:cs="Arial"/>
-          <w:i/>
-          <w:color w:val="1A1A1A"/>
-          <w:sz w:val="20"/>
-          <w:szCs w:val="20"/>
-        </w:rPr>
-        <w:t>École</w:t>
-      </w:r>
-      <w:proofErr w:type="spellEnd"/>
-      <w:r>
-        <w:rPr>
-          <w:rFonts w:ascii="Arial" w:hAnsi="Arial" w:cs="Arial"/>
-          <w:i/>
-          <w:color w:val="1A1A1A"/>
-          <w:sz w:val="20"/>
-          <w:szCs w:val="20"/>
-        </w:rPr>
-        <w:t xml:space="preserve"> des </w:t>
-      </w:r>
-      <w:proofErr w:type="spellStart"/>
-      <w:r>
-        <w:rPr>
-          <w:rFonts w:ascii="Arial" w:hAnsi="Arial" w:cs="Arial"/>
-          <w:i/>
-          <w:color w:val="1A1A1A"/>
-          <w:sz w:val="20"/>
-          <w:szCs w:val="20"/>
-        </w:rPr>
-        <w:t>Hautes</w:t>
-      </w:r>
-      <w:proofErr w:type="spellEnd"/>
-      <w:r>
-        <w:rPr>
-          <w:rFonts w:ascii="Arial" w:hAnsi="Arial" w:cs="Arial"/>
-          <w:i/>
-          <w:color w:val="1A1A1A"/>
-          <w:sz w:val="20"/>
-          <w:szCs w:val="20"/>
-        </w:rPr>
-        <w:t xml:space="preserve"> </w:t>
-      </w:r>
-      <w:proofErr w:type="spellStart"/>
-      <w:r>
-        <w:rPr>
-          <w:rFonts w:ascii="Arial" w:hAnsi="Arial" w:cs="Arial"/>
-          <w:i/>
-          <w:color w:val="1A1A1A"/>
-          <w:sz w:val="20"/>
-          <w:szCs w:val="20"/>
-        </w:rPr>
-        <w:t>Études</w:t>
-      </w:r>
-      <w:proofErr w:type="spellEnd"/>
-      <w:r>
-        <w:rPr>
-          <w:rFonts w:ascii="Arial" w:hAnsi="Arial" w:cs="Arial"/>
-          <w:i/>
-          <w:color w:val="1A1A1A"/>
-          <w:sz w:val="20"/>
-          <w:szCs w:val="20"/>
-        </w:rPr>
-        <w:t xml:space="preserve"> en Sciences </w:t>
-      </w:r>
-      <w:proofErr w:type="spellStart"/>
-      <w:r>
-        <w:rPr>
-          <w:rFonts w:ascii="Arial" w:hAnsi="Arial" w:cs="Arial"/>
-          <w:i/>
-          <w:color w:val="1A1A1A"/>
-          <w:sz w:val="20"/>
-          <w:szCs w:val="20"/>
-        </w:rPr>
-        <w:t>Sociales</w:t>
-      </w:r>
-      <w:proofErr w:type="spellEnd"/>
+        <w:t>Carmen Brando, École des Hautes Études en Sciences Sociales</w:t>
+      </w:r>
     </w:p>
     <w:p>
       <w:pPr>
@@ -3064,7 +2771,17 @@
           <w:sz w:val="20"/>
           <w:szCs w:val="20"/>
         </w:rPr>
-        <w:t>Kathy Weimer, Rice University</w:t>
+        <w:t>Katherine Hart Weimer</w:t>
+      </w:r>
+      <w:r>
+        <w:rPr>
+          <w:rFonts w:ascii="Arial" w:hAnsi="Arial" w:cs="Arial"/>
+          <w:i/>
+          <w:color w:val="1A1A1A"/>
+          <w:sz w:val="20"/>
+          <w:szCs w:val="20"/>
+        </w:rPr>
+        <w:t>, Rice University</w:t>
       </w:r>
     </w:p>
     <w:p>
@@ -3100,29 +2817,7 @@
           <w:sz w:val="20"/>
           <w:szCs w:val="20"/>
         </w:rPr>
-        <w:t xml:space="preserve">Katherine McDonough, </w:t>
-      </w:r>
-      <w:proofErr w:type="spellStart"/>
-      <w:r>
-        <w:rPr>
-          <w:rFonts w:ascii="Arial" w:hAnsi="Arial" w:cs="Arial"/>
-          <w:i/>
-          <w:color w:val="1A1A1A"/>
-          <w:sz w:val="20"/>
-          <w:szCs w:val="20"/>
-        </w:rPr>
-        <w:t>Standford</w:t>
-      </w:r>
-      <w:proofErr w:type="spellEnd"/>
-      <w:r>
-        <w:rPr>
-          <w:rFonts w:ascii="Arial" w:hAnsi="Arial" w:cs="Arial"/>
-          <w:i/>
-          <w:color w:val="1A1A1A"/>
-          <w:sz w:val="20"/>
-          <w:szCs w:val="20"/>
-        </w:rPr>
-        <w:t xml:space="preserve"> University</w:t>
+        <w:t>Katherine McDonough, Standford University</w:t>
       </w:r>
     </w:p>
     <w:p>
@@ -3158,39 +2853,7 @@
           <w:sz w:val="20"/>
           <w:szCs w:val="20"/>
         </w:rPr>
-        <w:t xml:space="preserve">Raquel </w:t>
-      </w:r>
-      <w:proofErr w:type="spellStart"/>
-      <w:r>
-        <w:rPr>
-          <w:rFonts w:ascii="Arial" w:hAnsi="Arial" w:cs="Arial"/>
-          <w:i/>
-          <w:color w:val="1A1A1A"/>
-          <w:sz w:val="20"/>
-          <w:szCs w:val="20"/>
-        </w:rPr>
-        <w:t>Liceras</w:t>
-      </w:r>
-      <w:proofErr w:type="spellEnd"/>
-      <w:r>
-        <w:rPr>
-          <w:rFonts w:ascii="Arial" w:hAnsi="Arial" w:cs="Arial"/>
-          <w:i/>
-          <w:color w:val="1A1A1A"/>
-          <w:sz w:val="20"/>
-          <w:szCs w:val="20"/>
-        </w:rPr>
-        <w:t xml:space="preserve">, </w:t>
-      </w:r>
-      <w:r>
-        <w:rPr>
-          <w:rFonts w:ascii="Arial" w:hAnsi="Arial" w:cs="Arial"/>
-          <w:i/>
-          <w:color w:val="1A1A1A"/>
-          <w:sz w:val="20"/>
-          <w:szCs w:val="20"/>
-        </w:rPr>
-        <w:t>Lancaster University</w:t>
+        <w:t>Raquel Liceras, Lancaster University</w:t>
       </w:r>
     </w:p>
     <w:p>
@@ -3226,42 +2889,8 @@
           <w:sz w:val="20"/>
           <w:szCs w:val="20"/>
         </w:rPr>
-        <w:t xml:space="preserve">Thomas C. Van </w:t>
-      </w:r>
-      <w:proofErr w:type="spellStart"/>
-      <w:r>
-        <w:rPr>
-          <w:rFonts w:ascii="Arial" w:hAnsi="Arial" w:cs="Arial"/>
-          <w:i/>
-          <w:color w:val="1A1A1A"/>
-          <w:sz w:val="20"/>
-          <w:szCs w:val="20"/>
-        </w:rPr>
-        <w:t>Dijk</w:t>
-      </w:r>
-      <w:proofErr w:type="spellEnd"/>
-      <w:r>
-        <w:rPr>
-          <w:rFonts w:ascii="Arial" w:hAnsi="Arial" w:cs="Arial"/>
-          <w:i/>
-          <w:color w:val="1A1A1A"/>
-          <w:sz w:val="20"/>
-          <w:szCs w:val="20"/>
-        </w:rPr>
-        <w:t xml:space="preserve">, University of </w:t>
-      </w:r>
-      <w:proofErr w:type="spellStart"/>
-      <w:r>
-        <w:rPr>
-          <w:rFonts w:ascii="Arial" w:hAnsi="Arial" w:cs="Arial"/>
-          <w:i/>
-          <w:color w:val="1A1A1A"/>
-          <w:sz w:val="20"/>
-          <w:szCs w:val="20"/>
-        </w:rPr>
-        <w:t>Wuerzburg</w:t>
-      </w:r>
-      <w:proofErr w:type="spellEnd"/>
+        <w:t>Thomas C. Van Dijk, University of Wuerzburg</w:t>
+      </w:r>
     </w:p>
     <w:p>
       <w:pPr>
@@ -3354,27 +2983,7 @@
           <w:sz w:val="22"/>
           <w:szCs w:val="22"/>
         </w:rPr>
-        <w:t xml:space="preserve">that draws from multiple disciplines, including the computer science and engineering, </w:t>
-      </w:r>
-      <w:proofErr w:type="spellStart"/>
-      <w:r>
-        <w:rPr>
-          <w:rFonts w:ascii="Arial" w:hAnsi="Arial" w:cs="Arial"/>
-          <w:color w:val="1A1A1A"/>
-          <w:sz w:val="22"/>
-          <w:szCs w:val="22"/>
-        </w:rPr>
-        <w:t>GIScience</w:t>
-      </w:r>
-      <w:proofErr w:type="spellEnd"/>
-      <w:r>
-        <w:rPr>
-          <w:rFonts w:ascii="Arial" w:hAnsi="Arial" w:cs="Arial"/>
-          <w:color w:val="1A1A1A"/>
-          <w:sz w:val="22"/>
-          <w:szCs w:val="22"/>
-        </w:rPr>
-        <w:t xml:space="preserve">, </w:t>
+        <w:t xml:space="preserve">that draws from multiple disciplines, including the computer science and engineering, GIScience, </w:t>
       </w:r>
       <w:r>
         <w:rPr>

</xml_diff>